<commit_message>
docs: added ppt and pdf versions
</commit_message>
<xml_diff>
--- a/docs/ReportAnonimaData.docx
+++ b/docs/ReportAnonimaData.docx
@@ -90,25 +90,7 @@
           <w:sz w:val="28"/>
           <w:szCs w:val="28"/>
         </w:rPr>
-        <w:t xml:space="preserve">Pietro Coloretti – Leonardo </w:t>
-      </w:r>
-      <w:proofErr w:type="spellStart"/>
-      <w:r>
-        <w:rPr>
-          <w:rStyle w:val="Enfasidelicata"/>
-          <w:sz w:val="28"/>
-          <w:szCs w:val="28"/>
-        </w:rPr>
-        <w:t>Gennaioli</w:t>
-      </w:r>
-      <w:proofErr w:type="spellEnd"/>
-      <w:r>
-        <w:rPr>
-          <w:rStyle w:val="Enfasidelicata"/>
-          <w:sz w:val="28"/>
-          <w:szCs w:val="28"/>
-        </w:rPr>
-        <w:t xml:space="preserve"> – Iacopo Sbalchiero</w:t>
+        <w:t>Pietro Coloretti – Leonardo Gennaioli – Iacopo Sbalchiero</w:t>
       </w:r>
     </w:p>
     <w:p>
@@ -160,27 +142,7 @@
           <w:szCs w:val="28"/>
           <w:lang w:val="en-US"/>
         </w:rPr>
-        <w:t xml:space="preserve">able Services – </w:t>
-      </w:r>
-      <w:proofErr w:type="spellStart"/>
-      <w:r>
-        <w:rPr>
-          <w:rStyle w:val="Enfasidelicata"/>
-          <w:sz w:val="28"/>
-          <w:szCs w:val="28"/>
-          <w:lang w:val="en-US"/>
-        </w:rPr>
-        <w:t>Ingegneria</w:t>
-      </w:r>
-      <w:proofErr w:type="spellEnd"/>
-      <w:r>
-        <w:rPr>
-          <w:rStyle w:val="Enfasidelicata"/>
-          <w:sz w:val="28"/>
-          <w:szCs w:val="28"/>
-          <w:lang w:val="en-US"/>
-        </w:rPr>
-        <w:t xml:space="preserve"> Informatica M</w:t>
+        <w:t>able Services – Ingegneria Informatica M</w:t>
       </w:r>
     </w:p>
     <w:p>
@@ -2117,51 +2079,13 @@
       <w:bookmarkEnd w:id="0"/>
     </w:p>
     <w:p>
-      <w:proofErr w:type="spellStart"/>
-      <w:proofErr w:type="gramStart"/>
-      <w:r>
-        <w:t>AnonimaData</w:t>
-      </w:r>
-      <w:proofErr w:type="spellEnd"/>
-      <w:proofErr w:type="gramEnd"/>
-      <w:r>
-        <w:t xml:space="preserve"> ha avuto l'obiettivo di progettare e implementare un servizio scalabile e affidabile per l'anonimizzazione di dataset, garantendo la protezione della privacy dei dati sensibili. La piattaforma permette agli utenti di caricare dataset in formato CSV o JSON e di applicare algoritmi di anonimizzazione all'avanguardia come k-</w:t>
-      </w:r>
-      <w:proofErr w:type="spellStart"/>
-      <w:r>
-        <w:t>anonymity</w:t>
-      </w:r>
-      <w:proofErr w:type="spellEnd"/>
-      <w:r>
-        <w:t>, l-</w:t>
-      </w:r>
-      <w:proofErr w:type="spellStart"/>
-      <w:r>
-        <w:t>diversity</w:t>
-      </w:r>
-      <w:proofErr w:type="spellEnd"/>
-      <w:r>
-        <w:t xml:space="preserve"> e </w:t>
-      </w:r>
-      <w:proofErr w:type="spellStart"/>
-      <w:r>
-        <w:t>differential</w:t>
-      </w:r>
-      <w:proofErr w:type="spellEnd"/>
-      <w:r>
-        <w:t xml:space="preserve"> privacy, configurandone dinamicamente i parametri.</w:t>
-      </w:r>
-    </w:p>
-    <w:p>
-      <w:proofErr w:type="spellStart"/>
-      <w:proofErr w:type="gramStart"/>
-      <w:r>
-        <w:t>AnonimaData</w:t>
-      </w:r>
-      <w:proofErr w:type="spellEnd"/>
-      <w:proofErr w:type="gramEnd"/>
-      <w:r>
-        <w:t xml:space="preserve"> è stato concepito per essere generalizzabile a dataset tabulari arbitrari, supportando schemi, tipi di dati e configurazioni di colonne diverse. Il servizio offre un'interfaccia utente web intuitiva che facilita la gestione del processo, </w:t>
+      <w:r>
+        <w:t>AnonimaData ha avuto l'obiettivo di progettare e implementare un servizio scalabile e affidabile per l'anonimizzazione di dataset, garantendo la protezione della privacy dei dati sensibili. La piattaforma permette agli utenti di caricare dataset in formato CSV o JSON e di applicare algoritmi di anonimizzazione all'avanguardia come k-anonymity, l-diversity e differential privacy, configurandone dinamicamente i parametri.</w:t>
+      </w:r>
+    </w:p>
+    <w:p>
+      <w:r>
+        <w:t xml:space="preserve">AnonimaData è stato concepito per essere generalizzabile a dataset tabulari arbitrari, supportando schemi, tipi di dati e configurazioni di colonne diverse. Il servizio offre un'interfaccia utente web intuitiva che facilita la gestione del processo, </w:t>
       </w:r>
       <w:r>
         <w:t xml:space="preserve">con </w:t>
@@ -2178,33 +2102,7 @@
     </w:p>
     <w:p>
       <w:r>
-        <w:t xml:space="preserve">L'intera infrastruttura del sistema è stata distribuita su Google Cloud Platform (GCP), con la gestione e il provisioning delle risorse interamente automatizzati tramite </w:t>
-      </w:r>
-      <w:proofErr w:type="spellStart"/>
-      <w:r>
-        <w:t>Terraform</w:t>
-      </w:r>
-      <w:proofErr w:type="spellEnd"/>
-      <w:r>
-        <w:t xml:space="preserve">, assicurando scalabilità, affidabilità e riproducibilità. Infine, il servizio integra un sistema di autenticazione utente (Google </w:t>
-      </w:r>
-      <w:proofErr w:type="spellStart"/>
-      <w:r>
-        <w:t>OAuth</w:t>
-      </w:r>
-      <w:proofErr w:type="spellEnd"/>
-      <w:r>
-        <w:t xml:space="preserve"> 2.0) per garantire un accesso sicuro e controllato. </w:t>
-      </w:r>
-      <w:proofErr w:type="spellStart"/>
-      <w:proofErr w:type="gramStart"/>
-      <w:r>
-        <w:t>AnonimaData</w:t>
-      </w:r>
-      <w:proofErr w:type="spellEnd"/>
-      <w:proofErr w:type="gramEnd"/>
-      <w:r>
-        <w:t xml:space="preserve"> rappresenta una soluzione completa per la gestione della privacy dei dati, fornendo uno strumento robusto e flessibile per la conformità normativa e la protezione delle informazioni personali.</w:t>
+        <w:t>L'intera infrastruttura del sistema è stata distribuita su Google Cloud Platform (GCP), con la gestione e il provisioning delle risorse interamente automatizzati tramite Terraform, assicurando scalabilità, affidabilità e riproducibilità. Infine, il servizio integra un sistema di autenticazione utente (Google OAuth 2.0) per garantire un accesso sicuro e controllato. AnonimaData rappresenta una soluzione completa per la gestione della privacy dei dati, fornendo uno strumento robusto e flessibile per la conformità normativa e la protezione delle informazioni personali.</w:t>
       </w:r>
     </w:p>
     <w:p/>
@@ -2230,17 +2128,7 @@
     </w:p>
     <w:p>
       <w:r>
-        <w:t xml:space="preserve">Per comprendere il funzionamento degli algoritmi di anonimizzazione utilizzati da </w:t>
-      </w:r>
-      <w:proofErr w:type="spellStart"/>
-      <w:proofErr w:type="gramStart"/>
-      <w:r>
-        <w:t>AnonimaData</w:t>
-      </w:r>
-      <w:proofErr w:type="spellEnd"/>
-      <w:proofErr w:type="gramEnd"/>
-      <w:r>
-        <w:t>, è essenziale analizzare la natura degli attributi presenti nei dataset. Gli algoritmi operano infatti sulla differenza semantica e funzionale tra alcuni tipi di attributi, in particolare:</w:t>
+        <w:t>Per comprendere il funzionamento degli algoritmi di anonimizzazione utilizzati da AnonimaData, è essenziale analizzare la natura degli attributi presenti nei dataset. Gli algoritmi operano infatti sulla differenza semantica e funzionale tra alcuni tipi di attributi, in particolare:</w:t>
       </w:r>
     </w:p>
     <w:p>
@@ -2362,14 +2250,9 @@
       </w:pPr>
       <w:bookmarkStart w:id="2" w:name="_Toc203393579"/>
       <w:r>
-        <w:t>K-</w:t>
-      </w:r>
-      <w:proofErr w:type="spellStart"/>
-      <w:r>
-        <w:t>Anonymity</w:t>
+        <w:t>K-Anonymity</w:t>
       </w:r>
       <w:bookmarkEnd w:id="2"/>
-      <w:proofErr w:type="spellEnd"/>
     </w:p>
     <w:p>
       <w:pPr>
@@ -2379,15 +2262,7 @@
         </w:rPr>
       </w:pPr>
       <w:r>
-        <w:t>K-</w:t>
-      </w:r>
-      <w:proofErr w:type="spellStart"/>
-      <w:r>
-        <w:t>anonymity</w:t>
-      </w:r>
-      <w:proofErr w:type="spellEnd"/>
-      <w:r>
-        <w:t xml:space="preserve"> garantisce che ogni record nel dataset sia indistinguibile da almeno altri </w:t>
+        <w:t xml:space="preserve">K-anonymity garantisce che ogni record nel dataset sia indistinguibile da almeno altri </w:t>
       </w:r>
       <w:r>
         <w:rPr>
@@ -2524,15 +2399,7 @@
         </w:numPr>
       </w:pPr>
       <w:r>
-        <w:t xml:space="preserve">Può richiedere eccessiva generalizzazione per dataset con </w:t>
-      </w:r>
-      <w:proofErr w:type="spellStart"/>
-      <w:r>
-        <w:t>outlier</w:t>
-      </w:r>
-      <w:proofErr w:type="spellEnd"/>
-      <w:r>
-        <w:t xml:space="preserve"> o alta cardinalità.</w:t>
+        <w:t>Può richiedere eccessiva generalizzazione per dataset con outlier o alta cardinalità.</w:t>
       </w:r>
     </w:p>
     <w:p/>
@@ -2543,14 +2410,9 @@
       <w:bookmarkStart w:id="3" w:name="_Toc203393580"/>
       <w:r>
         <w:lastRenderedPageBreak/>
-        <w:t>L-</w:t>
-      </w:r>
-      <w:proofErr w:type="spellStart"/>
-      <w:r>
-        <w:t>Diversity</w:t>
+        <w:t>L-Diversity</w:t>
       </w:r>
       <w:bookmarkEnd w:id="3"/>
-      <w:proofErr w:type="spellEnd"/>
     </w:p>
     <w:p>
       <w:pPr>
@@ -2560,17 +2422,8 @@
         </w:rPr>
       </w:pPr>
       <w:r>
-        <w:t>Estende la k-</w:t>
-      </w:r>
-      <w:proofErr w:type="spellStart"/>
-      <w:r>
-        <w:t>anonymity</w:t>
-      </w:r>
-      <w:proofErr w:type="spellEnd"/>
-      <w:r>
-        <w:t xml:space="preserve"> richiedendo che ogni gruppo contenga almeno </w:t>
-      </w:r>
-      <w:proofErr w:type="spellStart"/>
+        <w:t xml:space="preserve">Estende la k-anonymity richiedendo che ogni gruppo contenga almeno </w:t>
+      </w:r>
       <w:r>
         <w:rPr>
           <w:i/>
@@ -2578,7 +2431,6 @@
         </w:rPr>
         <w:t>l</w:t>
       </w:r>
-      <w:proofErr w:type="spellEnd"/>
       <w:r>
         <w:t xml:space="preserve"> valori distinti (o sufficientemente variegati) dell’attributo sensibile.</w:t>
       </w:r>
@@ -2606,15 +2458,7 @@
         </w:numPr>
       </w:pPr>
       <w:r>
-        <w:t>Migliore protezione rispetto a k-</w:t>
-      </w:r>
-      <w:proofErr w:type="spellStart"/>
-      <w:r>
-        <w:t>anonymity</w:t>
-      </w:r>
-      <w:proofErr w:type="spellEnd"/>
-      <w:r>
-        <w:t xml:space="preserve"> sui dati sensibili.</w:t>
+        <w:t>Migliore protezione rispetto a k-anonymity sui dati sensibili.</w:t>
       </w:r>
     </w:p>
     <w:p>
@@ -2673,15 +2517,7 @@
         </w:numPr>
       </w:pPr>
       <w:r>
-        <w:t>Maggior perdita di utilità del dato rispetto a k-</w:t>
-      </w:r>
-      <w:proofErr w:type="spellStart"/>
-      <w:r>
-        <w:t>anonymity</w:t>
-      </w:r>
-      <w:proofErr w:type="spellEnd"/>
-      <w:r>
-        <w:t>.</w:t>
+        <w:t>Maggior perdita di utilità del dato rispetto a k-anonymity.</w:t>
       </w:r>
     </w:p>
     <w:p>
@@ -2700,13 +2536,8 @@
         <w:pStyle w:val="Titolo2"/>
       </w:pPr>
       <w:bookmarkStart w:id="4" w:name="_Toc203393581"/>
-      <w:proofErr w:type="spellStart"/>
-      <w:r>
-        <w:t>Differential</w:t>
-      </w:r>
-      <w:proofErr w:type="spellEnd"/>
-      <w:r>
-        <w:t xml:space="preserve"> Privacy</w:t>
+      <w:r>
+        <w:t>Differential Privacy</w:t>
       </w:r>
       <w:bookmarkEnd w:id="4"/>
     </w:p>
@@ -2828,24 +2659,31 @@
       </w:r>
     </w:p>
     <w:p/>
-    <w:p/>
-    <w:p/>
-    <w:p/>
-    <w:p/>
-    <w:p/>
-    <w:p/>
-    <w:p/>
-    <w:p/>
-    <w:p/>
-    <w:p/>
-    <w:p/>
+    <w:p>
+      <w:pPr>
+        <w:tabs>
+          <w:tab w:val="clear" w:pos="2780"/>
+        </w:tabs>
+        <w:spacing w:before="0" w:beforeAutospacing="0" w:after="120" w:afterAutospacing="0" w:line="264" w:lineRule="auto"/>
+        <w:rPr>
+          <w:rFonts w:asciiTheme="majorHAnsi" w:eastAsiaTheme="majorEastAsia" w:hAnsiTheme="majorHAnsi" w:cstheme="majorBidi"/>
+          <w:color w:val="0F4761" w:themeColor="accent1" w:themeShade="BF"/>
+          <w:sz w:val="36"/>
+          <w:szCs w:val="36"/>
+        </w:rPr>
+      </w:pPr>
+      <w:bookmarkStart w:id="5" w:name="_Toc203393582"/>
+      <w:r>
+        <w:br w:type="page"/>
+      </w:r>
+    </w:p>
     <w:p>
       <w:pPr>
         <w:pStyle w:val="Titolo1"/>
         <w:spacing w:line="276" w:lineRule="auto"/>
       </w:pPr>
-      <w:bookmarkStart w:id="5" w:name="_Toc203393582"/>
-      <w:r>
+      <w:r>
+        <w:lastRenderedPageBreak/>
         <w:t>Requisiti Funzionali</w:t>
       </w:r>
       <w:bookmarkEnd w:id="5"/>
@@ -3125,23 +2963,7 @@
           <w:b/>
           <w:bCs/>
         </w:rPr>
-        <w:t xml:space="preserve">Google </w:t>
-      </w:r>
-      <w:proofErr w:type="spellStart"/>
-      <w:r>
-        <w:rPr>
-          <w:b/>
-          <w:bCs/>
-        </w:rPr>
-        <w:t>OAuth</w:t>
-      </w:r>
-      <w:proofErr w:type="spellEnd"/>
-      <w:r>
-        <w:rPr>
-          <w:b/>
-          <w:bCs/>
-        </w:rPr>
-        <w:t xml:space="preserve"> 2.0</w:t>
+        <w:t>Google OAuth 2.0</w:t>
       </w:r>
       <w:r>
         <w:rPr>
@@ -3162,44 +2984,43 @@
           <w:numId w:val="11"/>
         </w:numPr>
       </w:pPr>
-      <w:proofErr w:type="spellStart"/>
       <w:r>
         <w:rPr>
           <w:b/>
           <w:bCs/>
         </w:rPr>
-        <w:lastRenderedPageBreak/>
-        <w:t>Generalizzabilità</w:t>
-      </w:r>
-      <w:proofErr w:type="spellEnd"/>
-      <w:r>
-        <w:rPr>
-          <w:b/>
-          <w:bCs/>
-        </w:rPr>
-        <w:t xml:space="preserve"> Dataset:</w:t>
+        <w:t>Generalizzabilità Dataset:</w:t>
       </w:r>
       <w:r>
         <w:t xml:space="preserve"> La piattaforma deve essere in grado di elaborare dataset tabulari arbitrari, supportando diversi schemi, tipi di dati e configurazioni di colonne senza richiedere modifiche al codice.</w:t>
       </w:r>
     </w:p>
     <w:p/>
-    <w:p/>
-    <w:p/>
-    <w:p/>
-    <w:p>
-      <w:pPr>
-        <w:pStyle w:val="NormaleWeb"/>
-        <w:spacing w:line="276" w:lineRule="auto"/>
-      </w:pPr>
+    <w:p>
+      <w:pPr>
+        <w:tabs>
+          <w:tab w:val="clear" w:pos="2780"/>
+        </w:tabs>
+        <w:spacing w:before="0" w:beforeAutospacing="0" w:after="120" w:afterAutospacing="0" w:line="264" w:lineRule="auto"/>
+        <w:rPr>
+          <w:rFonts w:asciiTheme="majorHAnsi" w:eastAsiaTheme="majorEastAsia" w:hAnsiTheme="majorHAnsi" w:cstheme="majorBidi"/>
+          <w:color w:val="0F4761" w:themeColor="accent1" w:themeShade="BF"/>
+          <w:sz w:val="36"/>
+          <w:szCs w:val="36"/>
+        </w:rPr>
+      </w:pPr>
+      <w:bookmarkStart w:id="6" w:name="_Toc203393583"/>
+      <w:r>
+        <w:br w:type="page"/>
+      </w:r>
     </w:p>
     <w:p>
       <w:pPr>
         <w:pStyle w:val="Titolo1"/>
         <w:spacing w:line="276" w:lineRule="auto"/>
       </w:pPr>
-      <w:bookmarkStart w:id="6" w:name="_Toc203393583"/>
-      <w:r>
+      <w:r>
+        <w:lastRenderedPageBreak/>
         <w:t>Requisiti Non Funzionali</w:t>
       </w:r>
       <w:bookmarkEnd w:id="6"/>
@@ -3368,40 +3189,29 @@
           <w:numId w:val="12"/>
         </w:numPr>
       </w:pPr>
-      <w:proofErr w:type="spellStart"/>
       <w:r>
         <w:rPr>
           <w:b/>
           <w:bCs/>
         </w:rPr>
-        <w:t>Deployabilità</w:t>
-      </w:r>
-      <w:proofErr w:type="spellEnd"/>
+        <w:t>Deployabilità:</w:t>
+      </w:r>
+      <w:r>
+        <w:t xml:space="preserve"> L'intero sistema deve essere completamente </w:t>
+      </w:r>
+      <w:r>
+        <w:t xml:space="preserve">distribuibile </w:t>
+      </w:r>
+      <w:r>
+        <w:t xml:space="preserve">su Google Cloud Platform (GCP) e la gestione dell'infrastruttura deve essere automatizzata tramite </w:t>
+      </w:r>
       <w:r>
         <w:rPr>
           <w:b/>
           <w:bCs/>
         </w:rPr>
-        <w:t>:</w:t>
-      </w:r>
-      <w:r>
-        <w:t xml:space="preserve"> L'intero sistema deve essere completamente </w:t>
-      </w:r>
-      <w:r>
-        <w:t xml:space="preserve">distribuibile </w:t>
-      </w:r>
-      <w:r>
-        <w:t xml:space="preserve">su Google Cloud Platform (GCP) e la gestione dell'infrastruttura deve essere automatizzata tramite </w:t>
-      </w:r>
-      <w:proofErr w:type="spellStart"/>
-      <w:r>
-        <w:rPr>
-          <w:b/>
-          <w:bCs/>
-        </w:rPr>
         <w:t>Terraform</w:t>
       </w:r>
-      <w:proofErr w:type="spellEnd"/>
       <w:r>
         <w:t>.</w:t>
       </w:r>
@@ -3428,15 +3238,7 @@
         <w:t xml:space="preserve"> </w:t>
       </w:r>
       <w:r>
-        <w:t xml:space="preserve">errori e input non validi, fornendo </w:t>
-      </w:r>
-      <w:proofErr w:type="gramStart"/>
-      <w:r>
-        <w:t>feedback</w:t>
-      </w:r>
-      <w:proofErr w:type="gramEnd"/>
-      <w:r>
-        <w:t xml:space="preserve"> chiari all'utente.</w:t>
+        <w:t>errori e input non validi, fornendo feedback chiari all'utente.</w:t>
       </w:r>
     </w:p>
     <w:p>
@@ -3452,7 +3254,6 @@
           <w:b/>
           <w:bCs/>
         </w:rPr>
-        <w:lastRenderedPageBreak/>
         <w:t>Portabilità (Dati):</w:t>
       </w:r>
       <w:r>
@@ -3460,17 +3261,31 @@
       </w:r>
     </w:p>
     <w:p/>
-    <w:p/>
-    <w:p/>
-    <w:p/>
-    <w:p/>
+    <w:p>
+      <w:pPr>
+        <w:tabs>
+          <w:tab w:val="clear" w:pos="2780"/>
+        </w:tabs>
+        <w:spacing w:before="0" w:beforeAutospacing="0" w:after="120" w:afterAutospacing="0" w:line="264" w:lineRule="auto"/>
+        <w:rPr>
+          <w:rFonts w:asciiTheme="majorHAnsi" w:eastAsiaTheme="majorEastAsia" w:hAnsiTheme="majorHAnsi" w:cstheme="majorBidi"/>
+          <w:color w:val="0F4761" w:themeColor="accent1" w:themeShade="BF"/>
+          <w:sz w:val="36"/>
+          <w:szCs w:val="36"/>
+        </w:rPr>
+      </w:pPr>
+      <w:bookmarkStart w:id="7" w:name="_Toc203393584"/>
+      <w:r>
+        <w:br w:type="page"/>
+      </w:r>
+    </w:p>
     <w:p>
       <w:pPr>
         <w:pStyle w:val="Titolo1"/>
         <w:spacing w:line="276" w:lineRule="auto"/>
       </w:pPr>
-      <w:bookmarkStart w:id="7" w:name="_Toc203393584"/>
-      <w:r>
+      <w:r>
+        <w:lastRenderedPageBreak/>
         <w:t>Tecnologie Utilizzate</w:t>
       </w:r>
       <w:bookmarkEnd w:id="7"/>
@@ -3487,21 +3302,38 @@
     </w:p>
     <w:p>
       <w:r>
-        <w:t xml:space="preserve"> L'intero sistema è progettato per essere distribuito su GCP, fornendo l'infrastruttura sottostante necessaria per la scalabilità, l'affidabilità e la gestione dei servizi. GCP offre un'ampia gamma di servizi, inclusi calcolo (es. Cloud </w:t>
-      </w:r>
-      <w:proofErr w:type="spellStart"/>
-      <w:r>
-        <w:t>Run</w:t>
-      </w:r>
-      <w:proofErr w:type="spellEnd"/>
-      <w:r>
-        <w:t xml:space="preserve"> per i microservizi), storage (Cloud Storage per i file CSV e un database per i metadati/dati anonimizzati), e messaggistica (Pub/Sub) che sono fondamentali per l'interconnessione dei componenti del </w:t>
-      </w:r>
-      <w:proofErr w:type="spellStart"/>
-      <w:r>
-        <w:t>backend</w:t>
-      </w:r>
-      <w:proofErr w:type="spellEnd"/>
+        <w:t xml:space="preserve"> L'intero sistema è progettato per essere distribuito su GCP, fornendo l'infrastruttura sottostante necessaria per la scalabilità, l'affidabilità e la gestione dei servizi. GCP offre un'ampia gamma di servizi, inclusi calcolo (es. Cloud Run per i microservizi), storage (Cloud Storage per i file CSV e un database per i metadati/dati anonimizzati), e messaggistica (Pub/Sub) che sono fondamentali per l'interconnessione dei componenti del backend.</w:t>
+      </w:r>
+    </w:p>
+    <w:p>
+      <w:pPr>
+        <w:pStyle w:val="Titolo2"/>
+      </w:pPr>
+      <w:bookmarkStart w:id="9" w:name="_Toc203393586"/>
+      <w:r>
+        <w:t>Terraform</w:t>
+      </w:r>
+      <w:bookmarkEnd w:id="9"/>
+    </w:p>
+    <w:p>
+      <w:r>
+        <w:t>Per la gestione e il provisioning dell'infrastruttura su GCP, viene utilizzato Terraform. Questo strumento di Infrastructure as Code (IaC) permette di definire, versionare e deployare l'intera infrastruttura cloud in modo dichiarativo e automatizzato, garantendo coerenza, riproducibilità e facilità di gestione dell'ambiente.</w:t>
+      </w:r>
+    </w:p>
+    <w:p>
+      <w:pPr>
+        <w:pStyle w:val="Titolo2"/>
+      </w:pPr>
+      <w:bookmarkStart w:id="10" w:name="_Toc203393587"/>
+      <w:r>
+        <w:t>Docker</w:t>
+      </w:r>
+      <w:bookmarkEnd w:id="10"/>
+    </w:p>
+    <w:p>
+      <w:r>
+        <w:t>Ogni servizio è containerizzato utilizzando Docker. Questo permette di isolare l'ambiente di esecuzione di ciascun servizio, garantendo che le dipendenze siano gestite in modo coerente e che i servizi possano essere deployati in qualsiasi ambiente compatibile con Docker</w:t>
+      </w:r>
       <w:r>
         <w:t>.</w:t>
       </w:r>
@@ -3509,254 +3341,78 @@
     <w:p>
       <w:pPr>
         <w:pStyle w:val="Titolo2"/>
-      </w:pPr>
-      <w:bookmarkStart w:id="9" w:name="_Toc203393586"/>
-      <w:proofErr w:type="spellStart"/>
-      <w:r>
-        <w:t>Terraform</w:t>
-      </w:r>
-      <w:bookmarkEnd w:id="9"/>
-      <w:proofErr w:type="spellEnd"/>
-    </w:p>
-    <w:p>
-      <w:r>
-        <w:t xml:space="preserve">Per la gestione e il provisioning dell'infrastruttura su GCP, viene utilizzato </w:t>
-      </w:r>
-      <w:proofErr w:type="spellStart"/>
-      <w:r>
-        <w:t>Terraform</w:t>
-      </w:r>
-      <w:proofErr w:type="spellEnd"/>
-      <w:r>
-        <w:t xml:space="preserve">. Questo strumento di </w:t>
-      </w:r>
-      <w:proofErr w:type="spellStart"/>
-      <w:r>
-        <w:t>Infrastructure</w:t>
-      </w:r>
-      <w:proofErr w:type="spellEnd"/>
-      <w:r>
-        <w:t xml:space="preserve"> </w:t>
-      </w:r>
-      <w:proofErr w:type="spellStart"/>
-      <w:r>
-        <w:t>as</w:t>
-      </w:r>
-      <w:proofErr w:type="spellEnd"/>
-      <w:r>
-        <w:t xml:space="preserve"> Code (</w:t>
-      </w:r>
-      <w:proofErr w:type="spellStart"/>
-      <w:r>
-        <w:t>IaC</w:t>
-      </w:r>
-      <w:proofErr w:type="spellEnd"/>
-      <w:r>
-        <w:t xml:space="preserve">) permette di definire, </w:t>
-      </w:r>
-      <w:proofErr w:type="spellStart"/>
-      <w:r>
-        <w:t>versionare</w:t>
-      </w:r>
-      <w:proofErr w:type="spellEnd"/>
-      <w:r>
-        <w:t xml:space="preserve"> e </w:t>
-      </w:r>
-      <w:proofErr w:type="spellStart"/>
-      <w:r>
-        <w:t>deployare</w:t>
-      </w:r>
-      <w:proofErr w:type="spellEnd"/>
-      <w:r>
-        <w:t xml:space="preserve"> l'intera infrastruttura cloud in modo dichiarativo e automatizzato, garantendo coerenza, riproducibilità e facilità di gestione dell'ambiente.</w:t>
+        <w:rPr>
+          <w:lang w:val="en-US"/>
+        </w:rPr>
+      </w:pPr>
+      <w:bookmarkStart w:id="11" w:name="_Toc203393588"/>
+      <w:r>
+        <w:rPr>
+          <w:lang w:val="en-US"/>
+        </w:rPr>
+        <w:t>Python (e Flask per API REST)</w:t>
+      </w:r>
+      <w:bookmarkEnd w:id="11"/>
+    </w:p>
+    <w:p>
+      <w:r>
+        <w:t>Il linguaggio di programmazione principale per lo sviluppo dei servizi backend è Python. In particolare, il framework Flask viene utilizzato per costruire le API REST che espongono le funzionalità dei servizi (come l'upload di file, la richiesta di anonimizzazione e il recupero dello stato). Python, con le sue librerie ricche per la manipolazione dei dati (es. Pandas per i dataset), è ideale per le operazioni di analisi e anonimizzazione dei dati.</w:t>
       </w:r>
     </w:p>
     <w:p>
       <w:pPr>
         <w:pStyle w:val="Titolo2"/>
       </w:pPr>
-      <w:bookmarkStart w:id="10" w:name="_Toc203393587"/>
-      <w:r>
-        <w:t>Docker</w:t>
-      </w:r>
-      <w:bookmarkEnd w:id="10"/>
-    </w:p>
-    <w:p>
-      <w:r>
-        <w:t xml:space="preserve">Ogni servizio è containerizzato utilizzando Docker. Questo permette di isolare l'ambiente di esecuzione di ciascun servizio, garantendo che le dipendenze siano gestite in modo coerente e che i servizi possano essere </w:t>
-      </w:r>
-      <w:proofErr w:type="spellStart"/>
-      <w:r>
-        <w:t>deployati</w:t>
-      </w:r>
-      <w:proofErr w:type="spellEnd"/>
-      <w:r>
-        <w:t xml:space="preserve"> in qualsiasi ambiente compatibile con Docker</w:t>
-      </w:r>
-      <w:r>
-        <w:t>.</w:t>
+      <w:bookmarkStart w:id="12" w:name="_Toc203393589"/>
+      <w:r>
+        <w:t>React (per Frontend)</w:t>
+      </w:r>
+      <w:bookmarkEnd w:id="12"/>
+    </w:p>
+    <w:p>
+      <w:r>
+        <w:t xml:space="preserve"> React è una scelta popolare per la costruzione di Single Page Applications (SPA) dinamiche e interattive, ideale per la gestione del processo di upload, configurazione degli algoritmi e visualizzazione dei risultati. </w:t>
+      </w:r>
+      <w:r>
+        <w:t>Comunica</w:t>
+      </w:r>
+      <w:r>
+        <w:t xml:space="preserve"> con il backend tramite le API REST esposte da Flask.</w:t>
       </w:r>
     </w:p>
     <w:p>
       <w:pPr>
         <w:pStyle w:val="Titolo2"/>
-        <w:rPr>
-          <w:lang w:val="en-US"/>
-        </w:rPr>
-      </w:pPr>
-      <w:bookmarkStart w:id="11" w:name="_Toc203393588"/>
-      <w:r>
-        <w:rPr>
-          <w:lang w:val="en-US"/>
-        </w:rPr>
-        <w:t>Python (e Flask per API REST)</w:t>
-      </w:r>
-      <w:bookmarkEnd w:id="11"/>
-    </w:p>
-    <w:p>
-      <w:r>
-        <w:t xml:space="preserve">Il linguaggio di programmazione principale per lo sviluppo dei servizi </w:t>
-      </w:r>
-      <w:proofErr w:type="spellStart"/>
-      <w:r>
-        <w:t>backend</w:t>
-      </w:r>
-      <w:proofErr w:type="spellEnd"/>
-      <w:r>
-        <w:t xml:space="preserve"> è Python. In particolare, il framework </w:t>
-      </w:r>
-      <w:proofErr w:type="spellStart"/>
-      <w:r>
-        <w:t>Flask</w:t>
-      </w:r>
-      <w:proofErr w:type="spellEnd"/>
-      <w:r>
-        <w:t xml:space="preserve"> viene utilizzato per costruire le API REST che espongono le funzionalità dei servizi (come l'upload di file, la richiesta di anonimizzazione e il recupero dello stato). Python, con le sue librerie ricche per la manipolazione dei dati (es. </w:t>
-      </w:r>
-      <w:proofErr w:type="spellStart"/>
-      <w:r>
-        <w:t>Pandas</w:t>
-      </w:r>
-      <w:proofErr w:type="spellEnd"/>
-      <w:r>
-        <w:t xml:space="preserve"> per i dataset), è ideale per le operazioni di analisi e anonimizzazione dei dati.</w:t>
-      </w:r>
-    </w:p>
-    <w:p>
-      <w:pPr>
-        <w:pStyle w:val="Titolo2"/>
-      </w:pPr>
-      <w:bookmarkStart w:id="12" w:name="_Toc203393589"/>
-      <w:r>
-        <w:lastRenderedPageBreak/>
-        <w:t xml:space="preserve">React (per </w:t>
-      </w:r>
-      <w:proofErr w:type="spellStart"/>
-      <w:r>
-        <w:t>Frontend</w:t>
-      </w:r>
-      <w:proofErr w:type="spellEnd"/>
-      <w:r>
-        <w:t>)</w:t>
-      </w:r>
-      <w:bookmarkEnd w:id="12"/>
-    </w:p>
-    <w:p>
-      <w:r>
-        <w:t xml:space="preserve"> React è una scelta popolare per la costruzione di Single Page Applications (SPA) dinamiche e interattive, ideale per la gestione del processo di upload, configurazione degli algoritmi e visualizzazione dei risultati. </w:t>
-      </w:r>
-      <w:r>
-        <w:t>Comunica</w:t>
-      </w:r>
-      <w:r>
-        <w:t xml:space="preserve"> con il </w:t>
-      </w:r>
-      <w:proofErr w:type="spellStart"/>
-      <w:r>
-        <w:t>backend</w:t>
-      </w:r>
-      <w:proofErr w:type="spellEnd"/>
-      <w:r>
-        <w:t xml:space="preserve"> tramite le API REST esposte da </w:t>
-      </w:r>
-      <w:proofErr w:type="spellStart"/>
-      <w:r>
-        <w:t>Flask</w:t>
-      </w:r>
-      <w:proofErr w:type="spellEnd"/>
-      <w:r>
-        <w:t>.</w:t>
-      </w:r>
-    </w:p>
-    <w:p>
-      <w:pPr>
-        <w:pStyle w:val="Titolo2"/>
       </w:pPr>
       <w:bookmarkStart w:id="13" w:name="_Toc203393590"/>
-      <w:proofErr w:type="spellStart"/>
       <w:r>
         <w:t>Firebase</w:t>
       </w:r>
       <w:bookmarkEnd w:id="13"/>
-      <w:proofErr w:type="spellEnd"/>
-    </w:p>
-    <w:p>
-      <w:proofErr w:type="spellStart"/>
-      <w:r>
-        <w:t>Firebase</w:t>
-      </w:r>
-      <w:proofErr w:type="spellEnd"/>
-      <w:r>
-        <w:t xml:space="preserve"> è utilizzato per l'autenticazione degli utenti, in particolare tramite </w:t>
-      </w:r>
-      <w:proofErr w:type="spellStart"/>
+    </w:p>
+    <w:p>
+      <w:r>
+        <w:t xml:space="preserve">Firebase è utilizzato per l'autenticazione degli utenti, in particolare tramite </w:t>
+      </w:r>
       <w:r>
         <w:rPr>
           <w:b/>
           <w:bCs/>
         </w:rPr>
-        <w:t>Firebase</w:t>
-      </w:r>
-      <w:proofErr w:type="spellEnd"/>
-      <w:r>
-        <w:rPr>
-          <w:b/>
-          <w:bCs/>
-        </w:rPr>
-        <w:t xml:space="preserve"> Authentication (con Google </w:t>
-      </w:r>
-      <w:proofErr w:type="spellStart"/>
-      <w:r>
-        <w:rPr>
-          <w:b/>
-          <w:bCs/>
-        </w:rPr>
-        <w:t>OAuth</w:t>
-      </w:r>
-      <w:proofErr w:type="spellEnd"/>
-      <w:r>
-        <w:rPr>
-          <w:b/>
-          <w:bCs/>
-        </w:rPr>
-        <w:t xml:space="preserve"> 2.0)</w:t>
+        <w:t>Firebase Authentication (con Google OAuth 2.0)</w:t>
       </w:r>
       <w:r>
         <w:t xml:space="preserve">. </w:t>
       </w:r>
       <w:r>
-        <w:t xml:space="preserve">L’utilizzo di </w:t>
-      </w:r>
-      <w:proofErr w:type="spellStart"/>
-      <w:r>
-        <w:t>Firebase</w:t>
-      </w:r>
-      <w:proofErr w:type="spellEnd"/>
-      <w:r>
-        <w:t xml:space="preserve"> permette di delegare</w:t>
+        <w:t>L’utilizzo di Firebase permette di delegare</w:t>
       </w:r>
       <w:r>
         <w:t xml:space="preserve"> la gestione dell'identità e dell'autorizzazione a un servizio robusto e scalabile.</w:t>
+      </w:r>
+      <w:bookmarkStart w:id="14" w:name="_Toc203393591"/>
+      <w:r>
+        <w:br w:type="page"/>
       </w:r>
     </w:p>
     <w:p>
@@ -3764,8 +3420,8 @@
         <w:pStyle w:val="Titolo1"/>
         <w:spacing w:line="276" w:lineRule="auto"/>
       </w:pPr>
-      <w:bookmarkStart w:id="14" w:name="_Toc203393591"/>
-      <w:r>
+      <w:r>
+        <w:lastRenderedPageBreak/>
         <w:t>Architettura del Sistema</w:t>
       </w:r>
       <w:bookmarkEnd w:id="14"/>
@@ -3777,47 +3433,13 @@
         </w:rPr>
       </w:pPr>
       <w:r>
-        <w:t xml:space="preserve">L'architettura di </w:t>
-      </w:r>
-      <w:proofErr w:type="spellStart"/>
-      <w:proofErr w:type="gramStart"/>
-      <w:r>
-        <w:t>AnonimaData</w:t>
-      </w:r>
-      <w:proofErr w:type="spellEnd"/>
-      <w:proofErr w:type="gramEnd"/>
-      <w:r>
-        <w:t xml:space="preserve"> è modulare e distribuita, basata su microservizi che comunicano principalmente tramite Google Pub/Sub. Questa impostazione garantisce scalabilità, resilienza e manutenibilità. I componenti chiave includono il </w:t>
-      </w:r>
-      <w:proofErr w:type="spellStart"/>
-      <w:r>
-        <w:t>Frontend</w:t>
-      </w:r>
-      <w:proofErr w:type="spellEnd"/>
-      <w:r>
-        <w:t>, l'Orchestrator</w:t>
+        <w:t>L'architettura di AnonimaData è modulare e distribuita, basata su microservizi che comunicano principalmente tramite Google Pub/Sub. Questa impostazione garantisce scalabilità, resilienza e manutenibilità. I componenti chiave includono il Frontend, l'Orchestrator</w:t>
       </w:r>
       <w:r>
         <w:t>e</w:t>
       </w:r>
       <w:r>
-        <w:t xml:space="preserve">, il </w:t>
-      </w:r>
-      <w:proofErr w:type="spellStart"/>
-      <w:r>
-        <w:t>Formatter</w:t>
-      </w:r>
-      <w:proofErr w:type="spellEnd"/>
-      <w:r>
-        <w:t xml:space="preserve"> e l'</w:t>
-      </w:r>
-      <w:proofErr w:type="spellStart"/>
-      <w:r>
-        <w:t>Anonymizer</w:t>
-      </w:r>
-      <w:proofErr w:type="spellEnd"/>
-      <w:r>
-        <w:t>.</w:t>
+        <w:t>, il Formatter e l'Anonymizer.</w:t>
       </w:r>
       <w:r>
         <w:t xml:space="preserve"> Uno schema riassuntivo è visibile </w:t>
@@ -3957,17 +3579,8 @@
           <w:b w:val="0"/>
           <w:bCs w:val="0"/>
         </w:rPr>
-        <w:t xml:space="preserve">– Schema dell’architettura di </w:t>
-      </w:r>
-      <w:proofErr w:type="spellStart"/>
-      <w:r>
-        <w:rPr>
-          <w:b w:val="0"/>
-          <w:bCs w:val="0"/>
-        </w:rPr>
-        <w:t>AnonimaData</w:t>
-      </w:r>
-      <w:proofErr w:type="spellEnd"/>
+        <w:t>– Schema dell’architettura di AnonimaData</w:t>
+      </w:r>
     </w:p>
     <w:p>
       <w:pPr>
@@ -3976,7 +3589,6 @@
       </w:pPr>
       <w:bookmarkStart w:id="16" w:name="_Toc203393592"/>
       <w:r>
-        <w:lastRenderedPageBreak/>
         <w:t>Orchestrator</w:t>
       </w:r>
       <w:r>
@@ -3992,25 +3604,7 @@
         <w:t>e</w:t>
       </w:r>
       <w:r>
-        <w:t xml:space="preserve"> è il cuore del </w:t>
-      </w:r>
-      <w:proofErr w:type="spellStart"/>
-      <w:r>
-        <w:t>backend</w:t>
-      </w:r>
-      <w:proofErr w:type="spellEnd"/>
-      <w:r>
-        <w:t xml:space="preserve"> di </w:t>
-      </w:r>
-      <w:proofErr w:type="spellStart"/>
-      <w:proofErr w:type="gramStart"/>
-      <w:r>
-        <w:t>AnonimaData</w:t>
-      </w:r>
-      <w:proofErr w:type="spellEnd"/>
-      <w:proofErr w:type="gramEnd"/>
-      <w:r>
-        <w:t xml:space="preserve"> e si pone come punto di ingresso principale per le interazioni degli utenti e la gestione del flusso di lavoro complessivo. Le sue responsabilità principali</w:t>
+        <w:t xml:space="preserve"> è il cuore del backend di AnonimaData e si pone come punto di ingresso principale per le interazioni degli utenti e la gestione del flusso di lavoro complessivo. Le sue responsabilità principali</w:t>
       </w:r>
       <w:r>
         <w:t xml:space="preserve"> </w:t>
@@ -4032,23 +3626,7 @@
           <w:b/>
           <w:bCs/>
         </w:rPr>
-        <w:t xml:space="preserve">Interfaccia con il </w:t>
-      </w:r>
-      <w:proofErr w:type="spellStart"/>
-      <w:r>
-        <w:rPr>
-          <w:b/>
-          <w:bCs/>
-        </w:rPr>
-        <w:t>Frontend</w:t>
-      </w:r>
-      <w:proofErr w:type="spellEnd"/>
-      <w:r>
-        <w:rPr>
-          <w:b/>
-          <w:bCs/>
-        </w:rPr>
-        <w:t xml:space="preserve"> (API REST):</w:t>
+        <w:t>Interfaccia con il Frontend (API REST):</w:t>
       </w:r>
       <w:r>
         <w:t xml:space="preserve"> L'Orchestrator</w:t>
@@ -4057,15 +3635,7 @@
         <w:t>e</w:t>
       </w:r>
       <w:r>
-        <w:t xml:space="preserve"> espone una serie di endpoint API REST che consentono al </w:t>
-      </w:r>
-      <w:proofErr w:type="spellStart"/>
-      <w:r>
-        <w:t>frontend</w:t>
-      </w:r>
-      <w:proofErr w:type="spellEnd"/>
-      <w:r>
-        <w:t xml:space="preserve"> di interagire con il sistema. Questi includono funzionalità per:</w:t>
+        <w:t xml:space="preserve"> espone una serie di endpoint API REST che consentono al frontend di interagire con il sistema. Questi includono funzionalità per:</w:t>
       </w:r>
     </w:p>
     <w:p>
@@ -4090,54 +3660,27 @@
           <w:i/>
           <w:iCs/>
         </w:rPr>
-        <w:t>/</w:t>
-      </w:r>
-      <w:proofErr w:type="spellStart"/>
+        <w:t>/upload_and_analyze</w:t>
+      </w:r>
       <w:r>
         <w:rPr>
           <w:b/>
           <w:bCs/>
+        </w:rPr>
+        <w:t>):</w:t>
+      </w:r>
+      <w:r>
+        <w:t xml:space="preserve"> Riceve i file caricati dagli utenti, li codifica in Base64 e pubblica un messaggio sul topic </w:t>
+      </w:r>
+      <w:r>
+        <w:rPr>
           <w:i/>
           <w:iCs/>
         </w:rPr>
-        <w:t>upload_and_analyze</w:t>
-      </w:r>
-      <w:proofErr w:type="spellEnd"/>
-      <w:r>
-        <w:rPr>
-          <w:b/>
-          <w:bCs/>
-        </w:rPr>
-        <w:t>):</w:t>
-      </w:r>
-      <w:r>
-        <w:t xml:space="preserve"> Riceve i file caricati dagli utenti, li codifica in Base64 e pubblica un messaggio sul </w:t>
-      </w:r>
-      <w:proofErr w:type="spellStart"/>
-      <w:r>
-        <w:t>topic</w:t>
-      </w:r>
-      <w:proofErr w:type="spellEnd"/>
-      <w:r>
-        <w:t xml:space="preserve"> </w:t>
-      </w:r>
-      <w:r>
-        <w:rPr>
-          <w:i/>
-          <w:iCs/>
-        </w:rPr>
         <w:t>DATA_UPLOAD_REQUESTS</w:t>
       </w:r>
       <w:r>
-        <w:t xml:space="preserve"> di Pub/Sub per avviare il processo di analisi da parte del </w:t>
-      </w:r>
-      <w:proofErr w:type="spellStart"/>
-      <w:r>
-        <w:t>Formatter</w:t>
-      </w:r>
-      <w:proofErr w:type="spellEnd"/>
-      <w:r>
-        <w:t>.</w:t>
+        <w:t xml:space="preserve"> di Pub/Sub per avviare il processo di analisi da parte del Formatter.</w:t>
       </w:r>
     </w:p>
     <w:p>
@@ -4153,6 +3696,7 @@
           <w:b/>
           <w:bCs/>
         </w:rPr>
+        <w:lastRenderedPageBreak/>
         <w:t xml:space="preserve">Recupero dello stato delle operazioni </w:t>
       </w:r>
       <w:r>
@@ -4169,75 +3713,25 @@
           <w:i/>
           <w:iCs/>
         </w:rPr>
-        <w:t>/</w:t>
-      </w:r>
-      <w:proofErr w:type="spellStart"/>
+        <w:t>/get_status/&lt;job_id&gt;</w:t>
+      </w:r>
       <w:r>
         <w:rPr>
           <w:b/>
           <w:bCs/>
+        </w:rPr>
+        <w:t>):</w:t>
+      </w:r>
+      <w:r>
+        <w:t xml:space="preserve"> Permette al frontend di interrogare lo stato di un lavoro specifico (analisi o anonimizzazione) tramite un </w:t>
+      </w:r>
+      <w:r>
+        <w:rPr>
           <w:i/>
           <w:iCs/>
         </w:rPr>
-        <w:t>get_status</w:t>
-      </w:r>
-      <w:proofErr w:type="spellEnd"/>
-      <w:r>
-        <w:rPr>
-          <w:b/>
-          <w:bCs/>
-          <w:i/>
-          <w:iCs/>
-        </w:rPr>
-        <w:t>/&lt;</w:t>
-      </w:r>
-      <w:proofErr w:type="spellStart"/>
-      <w:r>
-        <w:rPr>
-          <w:b/>
-          <w:bCs/>
-          <w:i/>
-          <w:iCs/>
-        </w:rPr>
         <w:t>job_id</w:t>
       </w:r>
-      <w:proofErr w:type="spellEnd"/>
-      <w:r>
-        <w:rPr>
-          <w:b/>
-          <w:bCs/>
-          <w:i/>
-          <w:iCs/>
-        </w:rPr>
-        <w:t>&gt;</w:t>
-      </w:r>
-      <w:r>
-        <w:rPr>
-          <w:b/>
-          <w:bCs/>
-        </w:rPr>
-        <w:t>):</w:t>
-      </w:r>
-      <w:r>
-        <w:t xml:space="preserve"> Permette al </w:t>
-      </w:r>
-      <w:proofErr w:type="spellStart"/>
-      <w:r>
-        <w:t>frontend</w:t>
-      </w:r>
-      <w:proofErr w:type="spellEnd"/>
-      <w:r>
-        <w:t xml:space="preserve"> di interrogare lo stato di un lavoro specifico (analisi o anonimizzazione) tramite un </w:t>
-      </w:r>
-      <w:proofErr w:type="spellStart"/>
-      <w:r>
-        <w:rPr>
-          <w:i/>
-          <w:iCs/>
-        </w:rPr>
-        <w:t>job_id</w:t>
-      </w:r>
-      <w:proofErr w:type="spellEnd"/>
       <w:r>
         <w:t>.</w:t>
       </w:r>
@@ -4271,74 +3765,37 @@
           <w:i/>
           <w:iCs/>
         </w:rPr>
-        <w:t>/</w:t>
-      </w:r>
-      <w:proofErr w:type="spellStart"/>
+        <w:t>/request_anonymization</w:t>
+      </w:r>
       <w:r>
         <w:rPr>
           <w:b/>
           <w:bCs/>
+        </w:rPr>
+        <w:t>):</w:t>
+      </w:r>
+      <w:r>
+        <w:t xml:space="preserve"> Riceve le configurazioni e i parametri scelti dall'utente per l'anonimizzazione (metodo, parametri, selezioni colonne), recupera i dati preprocessati e i metadati associati al </w:t>
+      </w:r>
+      <w:r>
+        <w:rPr>
           <w:i/>
           <w:iCs/>
         </w:rPr>
-        <w:t>request_anonymization</w:t>
-      </w:r>
-      <w:proofErr w:type="spellEnd"/>
-      <w:r>
-        <w:rPr>
-          <w:b/>
-          <w:bCs/>
-        </w:rPr>
-        <w:t>):</w:t>
-      </w:r>
-      <w:r>
-        <w:t xml:space="preserve"> Riceve le configurazioni e i parametri scelti dall'utente per l'anonimizzazione (metodo, parametri, selezioni colonne), recupera i dati </w:t>
-      </w:r>
-      <w:proofErr w:type="spellStart"/>
-      <w:r>
-        <w:t>preprocessati</w:t>
-      </w:r>
-      <w:proofErr w:type="spellEnd"/>
-      <w:r>
-        <w:t xml:space="preserve"> e i metadati associati al </w:t>
-      </w:r>
-      <w:proofErr w:type="spellStart"/>
+        <w:t>job_id</w:t>
+      </w:r>
+      <w:r>
+        <w:t xml:space="preserve">, e pubblica un messaggio sul topic </w:t>
+      </w:r>
       <w:r>
         <w:rPr>
           <w:i/>
           <w:iCs/>
         </w:rPr>
-        <w:t>job_id</w:t>
-      </w:r>
-      <w:proofErr w:type="spellEnd"/>
-      <w:r>
-        <w:t xml:space="preserve">, e pubblica un messaggio sul </w:t>
-      </w:r>
-      <w:proofErr w:type="spellStart"/>
-      <w:r>
-        <w:t>topic</w:t>
-      </w:r>
-      <w:proofErr w:type="spellEnd"/>
-      <w:r>
-        <w:t xml:space="preserve"> </w:t>
-      </w:r>
-      <w:r>
-        <w:rPr>
-          <w:i/>
-          <w:iCs/>
-        </w:rPr>
         <w:t>ANONYMIZATION_REQUESTS</w:t>
       </w:r>
       <w:r>
-        <w:t xml:space="preserve"> di Pub/Sub, destinato all'</w:t>
-      </w:r>
-      <w:proofErr w:type="spellStart"/>
-      <w:r>
-        <w:t>Anonymizer</w:t>
-      </w:r>
-      <w:proofErr w:type="spellEnd"/>
-      <w:r>
-        <w:t>.</w:t>
+        <w:t xml:space="preserve"> di Pub/Sub, destinato all'Anonymizer.</w:t>
       </w:r>
     </w:p>
     <w:p>
@@ -4363,36 +3820,17 @@
           <w:i/>
           <w:iCs/>
         </w:rPr>
-        <w:t>(/</w:t>
-      </w:r>
-      <w:proofErr w:type="spellStart"/>
+        <w:t>(/get_files</w:t>
+      </w:r>
       <w:r>
         <w:rPr>
           <w:b/>
           <w:bCs/>
-          <w:i/>
-          <w:iCs/>
-        </w:rPr>
-        <w:t>get_files</w:t>
-      </w:r>
-      <w:proofErr w:type="spellEnd"/>
-      <w:r>
-        <w:rPr>
-          <w:b/>
-          <w:bCs/>
         </w:rPr>
         <w:t>):</w:t>
       </w:r>
       <w:r>
-        <w:t xml:space="preserve"> Fornisce al </w:t>
-      </w:r>
-      <w:proofErr w:type="spellStart"/>
-      <w:r>
-        <w:t>frontend</w:t>
-      </w:r>
-      <w:proofErr w:type="spellEnd"/>
-      <w:r>
-        <w:t xml:space="preserve"> una lista dei file caricati dall'utente, inclusi il loro stato, le dimensioni, le informazioni sull'anonimizzazione e un URL per il download del file completo.</w:t>
+        <w:t xml:space="preserve"> Fornisce al frontend una lista dei file caricati dall'utente, inclusi il loro stato, le dimensioni, le informazioni sull'anonimizzazione e un URL per il download del file completo.</w:t>
       </w:r>
     </w:p>
     <w:p>
@@ -4424,9 +3862,8 @@
           <w:i/>
           <w:iCs/>
         </w:rPr>
-        <w:t>/download/&lt;</w:t>
-      </w:r>
-      <w:proofErr w:type="spellStart"/>
+        <w:t>/download/&lt;job_id</w:t>
+      </w:r>
       <w:r>
         <w:rPr>
           <w:b/>
@@ -4434,45 +3871,25 @@
           <w:i/>
           <w:iCs/>
         </w:rPr>
-        <w:t>job_id</w:t>
-      </w:r>
-      <w:proofErr w:type="spellEnd"/>
+        <w:t>&gt;</w:t>
+      </w:r>
       <w:r>
         <w:rPr>
           <w:b/>
           <w:bCs/>
+        </w:rPr>
+        <w:t>):</w:t>
+      </w:r>
+      <w:r>
+        <w:t xml:space="preserve"> Gestisce la richiesta di download di un dataset anonimizzato completo, recuperandolo dalla memoria (in questo caso, da un dizionario in-memory </w:t>
+      </w:r>
+      <w:r>
+        <w:rPr>
           <w:i/>
           <w:iCs/>
         </w:rPr>
-        <w:t>&gt;</w:t>
-      </w:r>
-      <w:r>
-        <w:rPr>
-          <w:b/>
-          <w:bCs/>
-        </w:rPr>
-        <w:t>):</w:t>
-      </w:r>
-      <w:r>
-        <w:t xml:space="preserve"> Gestisce la richiesta di download di un dataset anonimizzato completo, recuperandolo dalla memoria (in questo caso, da un dizionario in-</w:t>
-      </w:r>
-      <w:proofErr w:type="spellStart"/>
-      <w:r>
-        <w:t>memory</w:t>
-      </w:r>
-      <w:proofErr w:type="spellEnd"/>
-      <w:r>
-        <w:t xml:space="preserve"> </w:t>
-      </w:r>
-      <w:proofErr w:type="spellStart"/>
-      <w:r>
-        <w:rPr>
-          <w:i/>
-          <w:iCs/>
-        </w:rPr>
         <w:t>job_status_map</w:t>
       </w:r>
-      <w:proofErr w:type="spellEnd"/>
       <w:r>
         <w:t>) e inviandolo come file CSV.</w:t>
       </w:r>
@@ -4506,27 +3923,7 @@
           <w:i/>
           <w:iCs/>
         </w:rPr>
-        <w:t>/delete/&lt;</w:t>
-      </w:r>
-      <w:proofErr w:type="spellStart"/>
-      <w:r>
-        <w:rPr>
-          <w:b/>
-          <w:bCs/>
-          <w:i/>
-          <w:iCs/>
-        </w:rPr>
-        <w:t>job_id</w:t>
-      </w:r>
-      <w:proofErr w:type="spellEnd"/>
-      <w:r>
-        <w:rPr>
-          <w:b/>
-          <w:bCs/>
-          <w:i/>
-          <w:iCs/>
-        </w:rPr>
-        <w:t>&gt;</w:t>
+        <w:t>/delete/&lt;job_id&gt;</w:t>
       </w:r>
       <w:r>
         <w:rPr>
@@ -4564,15 +3961,7 @@
         <w:t xml:space="preserve"> </w:t>
       </w:r>
       <w:r>
-        <w:t xml:space="preserve">comunica con un database </w:t>
-      </w:r>
-      <w:proofErr w:type="spellStart"/>
-      <w:r>
-        <w:t>PostgreSQL</w:t>
-      </w:r>
-      <w:proofErr w:type="spellEnd"/>
-      <w:r>
-        <w:t xml:space="preserve"> e salva</w:t>
+        <w:t>comunica con un database PostgreSQL e salva</w:t>
       </w:r>
       <w:r>
         <w:t xml:space="preserve"> uno stato dettagliato di ogni </w:t>
@@ -4583,79 +3972,13 @@
       <w:r>
         <w:t xml:space="preserve"> (es. </w:t>
       </w:r>
-      <w:proofErr w:type="spellStart"/>
       <w:r>
         <w:rPr>
           <w:i/>
           <w:iCs/>
         </w:rPr>
-        <w:t>uploaded</w:t>
-      </w:r>
-      <w:proofErr w:type="spellEnd"/>
-      <w:r>
-        <w:rPr>
-          <w:i/>
-          <w:iCs/>
-        </w:rPr>
-        <w:t xml:space="preserve">, </w:t>
-      </w:r>
-      <w:proofErr w:type="spellStart"/>
-      <w:r>
-        <w:rPr>
-          <w:i/>
-          <w:iCs/>
-        </w:rPr>
-        <w:t>analyzed</w:t>
-      </w:r>
-      <w:proofErr w:type="spellEnd"/>
-      <w:r>
-        <w:rPr>
-          <w:i/>
-          <w:iCs/>
-        </w:rPr>
-        <w:t xml:space="preserve">, </w:t>
-      </w:r>
-      <w:proofErr w:type="spellStart"/>
-      <w:r>
-        <w:rPr>
-          <w:i/>
-          <w:iCs/>
-        </w:rPr>
-        <w:t>anonymization_requested</w:t>
-      </w:r>
-      <w:proofErr w:type="spellEnd"/>
-      <w:r>
-        <w:rPr>
-          <w:i/>
-          <w:iCs/>
-        </w:rPr>
-        <w:t xml:space="preserve">, </w:t>
-      </w:r>
-      <w:proofErr w:type="spellStart"/>
-      <w:r>
-        <w:rPr>
-          <w:i/>
-          <w:iCs/>
-        </w:rPr>
-        <w:t>completed</w:t>
-      </w:r>
-      <w:proofErr w:type="spellEnd"/>
-      <w:r>
-        <w:rPr>
-          <w:i/>
-          <w:iCs/>
-        </w:rPr>
-        <w:t xml:space="preserve">, </w:t>
-      </w:r>
-      <w:proofErr w:type="spellStart"/>
-      <w:r>
-        <w:rPr>
-          <w:i/>
-          <w:iCs/>
-        </w:rPr>
-        <w:t>error</w:t>
-      </w:r>
-      <w:proofErr w:type="spellEnd"/>
+        <w:t>uploaded, analyzed, anonymization_requested, completed, error</w:t>
+      </w:r>
       <w:r>
         <w:t xml:space="preserve">), </w:t>
       </w:r>
@@ -4663,23 +3986,7 @@
         <w:t xml:space="preserve">includendo anche </w:t>
       </w:r>
       <w:r>
-        <w:t xml:space="preserve">l'avanzamento, i dettagli, i </w:t>
-      </w:r>
-      <w:proofErr w:type="spellStart"/>
-      <w:r>
-        <w:t>timestamp</w:t>
-      </w:r>
-      <w:proofErr w:type="spellEnd"/>
-      <w:r>
-        <w:t xml:space="preserve">, i dati </w:t>
-      </w:r>
-      <w:proofErr w:type="spellStart"/>
-      <w:r>
-        <w:t>preprocessati</w:t>
-      </w:r>
-      <w:proofErr w:type="spellEnd"/>
-      <w:r>
-        <w:t xml:space="preserve">, i metadati, i dati anonimizzati e i campioni anonimizzati. </w:t>
+        <w:t xml:space="preserve">l'avanzamento, i dettagli, i timestamp, i dati preprocessati, i metadati, i dati anonimizzati e i campioni anonimizzati. </w:t>
       </w:r>
     </w:p>
     <w:p>
@@ -4695,23 +4002,7 @@
           <w:b/>
           <w:bCs/>
         </w:rPr>
-        <w:t>Verifica Permessi Utente (</w:t>
-      </w:r>
-      <w:proofErr w:type="spellStart"/>
-      <w:r>
-        <w:rPr>
-          <w:b/>
-          <w:bCs/>
-        </w:rPr>
-        <w:t>Firebase</w:t>
-      </w:r>
-      <w:proofErr w:type="spellEnd"/>
-      <w:r>
-        <w:rPr>
-          <w:b/>
-          <w:bCs/>
-        </w:rPr>
-        <w:t xml:space="preserve"> Authentication):</w:t>
+        <w:t>Verifica Permessi Utente (Firebase Authentication):</w:t>
       </w:r>
       <w:r>
         <w:t xml:space="preserve"> Ogni richiesta API che implica l'accesso a risorse utente è protetta da un decoratore </w:t>
@@ -4724,98 +4015,27 @@
         <w:t>@firebase_auth_required</w:t>
       </w:r>
       <w:r>
-        <w:t xml:space="preserve">. Questo decoratore estrae il token di autenticazione </w:t>
-      </w:r>
-      <w:proofErr w:type="spellStart"/>
-      <w:r>
-        <w:t>Firebase</w:t>
-      </w:r>
-      <w:proofErr w:type="spellEnd"/>
-      <w:r>
-        <w:t xml:space="preserve"> dall'</w:t>
-      </w:r>
-      <w:proofErr w:type="spellStart"/>
-      <w:r>
-        <w:t>header</w:t>
-      </w:r>
-      <w:proofErr w:type="spellEnd"/>
-      <w:r>
-        <w:t xml:space="preserve"> </w:t>
-      </w:r>
-      <w:proofErr w:type="spellStart"/>
-      <w:r>
-        <w:t>Authorization</w:t>
-      </w:r>
-      <w:proofErr w:type="spellEnd"/>
-      <w:r>
-        <w:t xml:space="preserve">, lo verifica tramite </w:t>
-      </w:r>
-      <w:proofErr w:type="spellStart"/>
+        <w:t xml:space="preserve">. Questo decoratore estrae il token di autenticazione Firebase dall'header Authorization, lo verifica tramite </w:t>
+      </w:r>
       <w:r>
         <w:rPr>
           <w:i/>
           <w:iCs/>
         </w:rPr>
-        <w:t>firebase_</w:t>
-      </w:r>
-      <w:proofErr w:type="gramStart"/>
+        <w:t>firebase_admin.auth.verify_id_token()</w:t>
+      </w:r>
+      <w:r>
+        <w:t>, e se valido, imposta l'ID utente (</w:t>
+      </w:r>
       <w:r>
         <w:rPr>
           <w:i/>
           <w:iCs/>
         </w:rPr>
-        <w:t>admin.auth</w:t>
-      </w:r>
-      <w:proofErr w:type="gramEnd"/>
-      <w:r>
-        <w:rPr>
-          <w:i/>
-          <w:iCs/>
-        </w:rPr>
-        <w:t>.verify_id_</w:t>
-      </w:r>
-      <w:proofErr w:type="gramStart"/>
-      <w:r>
-        <w:rPr>
-          <w:i/>
-          <w:iCs/>
-        </w:rPr>
-        <w:t>token</w:t>
-      </w:r>
-      <w:proofErr w:type="spellEnd"/>
-      <w:r>
-        <w:rPr>
-          <w:i/>
-          <w:iCs/>
-        </w:rPr>
-        <w:t>(</w:t>
-      </w:r>
-      <w:proofErr w:type="gramEnd"/>
-      <w:r>
-        <w:rPr>
-          <w:i/>
-          <w:iCs/>
-        </w:rPr>
-        <w:t>)</w:t>
-      </w:r>
-      <w:r>
-        <w:t>, e se valido, imposta l'ID utente (</w:t>
-      </w:r>
-      <w:proofErr w:type="spellStart"/>
-      <w:r>
-        <w:rPr>
-          <w:i/>
-          <w:iCs/>
-        </w:rPr>
         <w:t>request.user_id</w:t>
       </w:r>
-      <w:proofErr w:type="spellEnd"/>
-      <w:r>
-        <w:t xml:space="preserve">) sulla richiesta. Questo garantisce che solo gli utenti autenticati e autorizzati possano accedere ai propri dati e processi. </w:t>
-      </w:r>
-      <w:r>
-        <w:lastRenderedPageBreak/>
-        <w:t>L'Orchestrator</w:t>
+      <w:r>
+        <w:t>) sulla richiesta. Questo garantisce che solo gli utenti autenticati e autorizzati possano accedere ai propri dati e processi. L'Orchestrator</w:t>
       </w:r>
       <w:r>
         <w:t>e</w:t>
@@ -4846,15 +4066,7 @@
         <w:t>e</w:t>
       </w:r>
       <w:r>
-        <w:t xml:space="preserve"> funge da hub di comunicazione Pub/Sub. Pubblica messaggi sui </w:t>
-      </w:r>
-      <w:proofErr w:type="spellStart"/>
-      <w:r>
-        <w:t>topic</w:t>
-      </w:r>
-      <w:proofErr w:type="spellEnd"/>
-      <w:r>
-        <w:t xml:space="preserve"> di Pub/Sub (es. </w:t>
+        <w:t xml:space="preserve"> funge da hub di comunicazione Pub/Sub. Pubblica messaggi sui topic di Pub/Sub (es. </w:t>
       </w:r>
       <w:r>
         <w:rPr>
@@ -4881,67 +4093,10 @@
           <w:i/>
           <w:iCs/>
         </w:rPr>
-        <w:t>/</w:t>
-      </w:r>
-      <w:proofErr w:type="spellStart"/>
-      <w:r>
-        <w:rPr>
-          <w:i/>
-          <w:iCs/>
-        </w:rPr>
-        <w:t>receive_analysis_results</w:t>
-      </w:r>
-      <w:proofErr w:type="spellEnd"/>
-      <w:r>
-        <w:rPr>
-          <w:i/>
-          <w:iCs/>
-        </w:rPr>
-        <w:t>, /</w:t>
-      </w:r>
-      <w:proofErr w:type="spellStart"/>
-      <w:r>
-        <w:rPr>
-          <w:i/>
-          <w:iCs/>
-        </w:rPr>
-        <w:t>receive_anonymization_results</w:t>
-      </w:r>
-      <w:proofErr w:type="spellEnd"/>
-      <w:r>
-        <w:rPr>
-          <w:i/>
-          <w:iCs/>
-        </w:rPr>
-        <w:t>, /</w:t>
-      </w:r>
-      <w:proofErr w:type="spellStart"/>
-      <w:r>
-        <w:rPr>
-          <w:i/>
-          <w:iCs/>
-        </w:rPr>
-        <w:t>receive_error_notifications</w:t>
-      </w:r>
-      <w:proofErr w:type="spellEnd"/>
-      <w:r>
-        <w:t xml:space="preserve">) quando il </w:t>
-      </w:r>
-      <w:proofErr w:type="spellStart"/>
-      <w:r>
-        <w:t>Formatter</w:t>
-      </w:r>
-      <w:proofErr w:type="spellEnd"/>
-      <w:r>
-        <w:t xml:space="preserve"> o l'</w:t>
-      </w:r>
-      <w:proofErr w:type="spellStart"/>
-      <w:r>
-        <w:t>Anonymizer</w:t>
-      </w:r>
-      <w:proofErr w:type="spellEnd"/>
-      <w:r>
-        <w:t xml:space="preserve"> completano le loro operazioni o riscontrano errori. Questo approccio asincrono e basato su eventi disaccoppia i servizi, migliorando la scalabilità e la robustezza.</w:t>
+        <w:t>/receive_analysis_results, /receive_anonymization_results, /receive_error_notifications</w:t>
+      </w:r>
+      <w:r>
+        <w:t>) quando il Formatter o l'Anonymizer completano le loro operazioni o riscontrano errori. Questo approccio asincrono e basato su eventi disaccoppia i servizi, migliorando la scalabilità e la robustezza.</w:t>
       </w:r>
     </w:p>
     <w:p>
@@ -4966,15 +4121,7 @@
         <w:t>e</w:t>
       </w:r>
       <w:r>
-        <w:t xml:space="preserve"> è configurato per ricevere notifiche di errore dal Pub/Sub (tramite il </w:t>
-      </w:r>
-      <w:proofErr w:type="spellStart"/>
-      <w:r>
-        <w:t>topic</w:t>
-      </w:r>
-      <w:proofErr w:type="spellEnd"/>
-      <w:r>
-        <w:t xml:space="preserve"> </w:t>
+        <w:t xml:space="preserve"> è configurato per ricevere notifiche di errore dal Pub/Sub (tramite il topic </w:t>
       </w:r>
       <w:r>
         <w:rPr>
@@ -4991,42 +4138,21 @@
           <w:i/>
           <w:iCs/>
         </w:rPr>
-        <w:t>/</w:t>
-      </w:r>
-      <w:proofErr w:type="spellStart"/>
+        <w:t>/receive_error_notifications</w:t>
+      </w:r>
+      <w:r>
+        <w:t xml:space="preserve">). In caso di errore in qualsiasi fase (analisi o </w:t>
+      </w:r>
+      <w:r>
+        <w:lastRenderedPageBreak/>
+        <w:t xml:space="preserve">anonimizzazione), lo stato del job viene aggiornato a </w:t>
+      </w:r>
       <w:r>
         <w:rPr>
           <w:i/>
           <w:iCs/>
         </w:rPr>
-        <w:t>receive_error_notifications</w:t>
-      </w:r>
-      <w:proofErr w:type="spellEnd"/>
-      <w:r>
-        <w:t xml:space="preserve">). In caso di errore in qualsiasi fase (analisi o anonimizzazione), lo stato del job viene aggiornato a </w:t>
-      </w:r>
-      <w:r>
-        <w:rPr>
-          <w:i/>
-          <w:iCs/>
-        </w:rPr>
-        <w:t>'</w:t>
-      </w:r>
-      <w:proofErr w:type="spellStart"/>
-      <w:r>
-        <w:rPr>
-          <w:i/>
-          <w:iCs/>
-        </w:rPr>
-        <w:t>error</w:t>
-      </w:r>
-      <w:proofErr w:type="spellEnd"/>
-      <w:r>
-        <w:rPr>
-          <w:i/>
-          <w:iCs/>
-        </w:rPr>
-        <w:t>'</w:t>
+        <w:t>'error'</w:t>
       </w:r>
       <w:r>
         <w:t>, fornendo dettagli sullo stage e il messaggio di errore.</w:t>
@@ -5054,61 +4180,13 @@
         <w:t>e</w:t>
       </w:r>
       <w:r>
-        <w:t xml:space="preserve"> recupera i </w:t>
-      </w:r>
-      <w:proofErr w:type="spellStart"/>
-      <w:r>
-        <w:t>DataFrame</w:t>
-      </w:r>
-      <w:proofErr w:type="spellEnd"/>
-      <w:r>
-        <w:t xml:space="preserve"> di </w:t>
-      </w:r>
-      <w:proofErr w:type="spellStart"/>
-      <w:r>
-        <w:t>Pandas</w:t>
-      </w:r>
-      <w:proofErr w:type="spellEnd"/>
-      <w:r>
-        <w:t xml:space="preserve"> contenenti i dati </w:t>
-      </w:r>
-      <w:proofErr w:type="spellStart"/>
-      <w:r>
-        <w:t>preprocessati</w:t>
-      </w:r>
-      <w:proofErr w:type="spellEnd"/>
-      <w:r>
-        <w:t xml:space="preserve"> e i metadati precedentemente salvati </w:t>
+        <w:t xml:space="preserve"> recupera i DataFrame di Pandas contenenti i dati preprocessati e i metadati precedentemente salvati </w:t>
       </w:r>
       <w:r>
         <w:t>all’interno del database</w:t>
       </w:r>
       <w:r>
-        <w:t xml:space="preserve">. Questi </w:t>
-      </w:r>
-      <w:proofErr w:type="spellStart"/>
-      <w:r>
-        <w:t>DataFrame</w:t>
-      </w:r>
-      <w:proofErr w:type="spellEnd"/>
-      <w:r>
-        <w:t xml:space="preserve"> vengono convertiti in stringhe CSV/JSON e codificati in Base64 prima di essere inviati come payload nel messaggio Pub/Sub all'</w:t>
-      </w:r>
-      <w:proofErr w:type="spellStart"/>
-      <w:r>
-        <w:t>Anonymizer</w:t>
-      </w:r>
-      <w:proofErr w:type="spellEnd"/>
-      <w:r>
-        <w:t>. Questo assicura che l'</w:t>
-      </w:r>
-      <w:proofErr w:type="spellStart"/>
-      <w:r>
-        <w:t>Anonymizer</w:t>
-      </w:r>
-      <w:proofErr w:type="spellEnd"/>
-      <w:r>
-        <w:t xml:space="preserve"> riceva i dati necessari in un formato pronto per l'elaborazione.</w:t>
+        <w:t>. Questi DataFrame vengono convertiti in stringhe CSV/JSON e codificati in Base64 prima di essere inviati come payload nel messaggio Pub/Sub all'Anonymizer. Questo assicura che l'Anonymizer riceva i dati necessari in un formato pronto per l'elaborazione.</w:t>
       </w:r>
     </w:p>
     <w:p>
@@ -5124,23 +4202,7 @@
           <w:b/>
           <w:bCs/>
         </w:rPr>
-        <w:t>Persistenza Dati (</w:t>
-      </w:r>
-      <w:proofErr w:type="spellStart"/>
-      <w:r>
-        <w:rPr>
-          <w:b/>
-          <w:bCs/>
-        </w:rPr>
-        <w:t>PostgreSQL</w:t>
-      </w:r>
-      <w:proofErr w:type="spellEnd"/>
-      <w:r>
-        <w:rPr>
-          <w:b/>
-          <w:bCs/>
-        </w:rPr>
-        <w:t xml:space="preserve"> e Google Cloud Storage): </w:t>
+        <w:t xml:space="preserve">Persistenza Dati (PostgreSQL e Google Cloud Storage): </w:t>
       </w:r>
       <w:r>
         <w:t>L'Orchestrator</w:t>
@@ -5158,15 +4220,7 @@
         <w:t>ambiente di produzione, la persistenza dei dati è gestita tramite</w:t>
       </w:r>
       <w:r>
-        <w:t xml:space="preserve"> database relazionale (</w:t>
-      </w:r>
-      <w:proofErr w:type="spellStart"/>
-      <w:r>
-        <w:t>PostgreSQL</w:t>
-      </w:r>
-      <w:proofErr w:type="spellEnd"/>
-      <w:r>
-        <w:t>) e Storage ad Oggetti (</w:t>
+        <w:t xml:space="preserve"> database relazionale (PostgreSQL) e Storage ad Oggetti (</w:t>
       </w:r>
       <w:r>
         <w:t>Google Cloud Storage</w:t>
@@ -5185,25 +4239,14 @@
         <w:pStyle w:val="Titolo2"/>
       </w:pPr>
       <w:bookmarkStart w:id="17" w:name="_Toc203393593"/>
-      <w:proofErr w:type="spellStart"/>
-      <w:r>
-        <w:lastRenderedPageBreak/>
+      <w:r>
         <w:t>Formatter</w:t>
       </w:r>
       <w:bookmarkEnd w:id="17"/>
-      <w:proofErr w:type="spellEnd"/>
-    </w:p>
-    <w:p>
-      <w:r>
-        <w:t xml:space="preserve">Il </w:t>
-      </w:r>
-      <w:proofErr w:type="spellStart"/>
-      <w:r>
-        <w:t>Formatter</w:t>
-      </w:r>
-      <w:proofErr w:type="spellEnd"/>
-      <w:r>
-        <w:t xml:space="preserve"> è un componente cruciale dell'architettura che si attiva dopo il caricamento iniziale di un dataset. Il suo compito principale è duplice: </w:t>
+    </w:p>
+    <w:p>
+      <w:r>
+        <w:t xml:space="preserve">Il Formatter è un componente cruciale dell'architettura che si attiva dopo il caricamento iniziale di un dataset. Il suo compito principale è duplice: </w:t>
       </w:r>
       <w:r>
         <w:rPr>
@@ -5232,61 +4275,13 @@
         <w:t>Ingresso Dati (Pub/Sub):</w:t>
       </w:r>
       <w:r>
-        <w:t xml:space="preserve"> Il </w:t>
-      </w:r>
-      <w:proofErr w:type="spellStart"/>
-      <w:r>
-        <w:t>Formatter</w:t>
-      </w:r>
-      <w:proofErr w:type="spellEnd"/>
-      <w:r>
-        <w:t xml:space="preserve"> non riceve le richieste direttamente dal </w:t>
-      </w:r>
-      <w:proofErr w:type="spellStart"/>
-      <w:r>
-        <w:t>frontend</w:t>
-      </w:r>
-      <w:proofErr w:type="spellEnd"/>
-      <w:r>
-        <w:t xml:space="preserve">, ma si sottoscrive a un </w:t>
-      </w:r>
-      <w:proofErr w:type="spellStart"/>
-      <w:r>
-        <w:t>topic</w:t>
-      </w:r>
-      <w:proofErr w:type="spellEnd"/>
-      <w:r>
-        <w:t xml:space="preserve"> Pub/Sub. Quando l'Orchestrator</w:t>
+        <w:t xml:space="preserve"> Il Formatter non riceve le richieste direttamente dal frontend, ma si sottoscrive a un topic Pub/Sub. Quando l'Orchestrator</w:t>
       </w:r>
       <w:r>
         <w:t>e</w:t>
       </w:r>
       <w:r>
-        <w:t xml:space="preserve"> riceve un nuovo upload di dataset, pubblica un messaggio su questo </w:t>
-      </w:r>
-      <w:proofErr w:type="spellStart"/>
-      <w:r>
-        <w:t>topic</w:t>
-      </w:r>
-      <w:proofErr w:type="spellEnd"/>
-      <w:r>
-        <w:t xml:space="preserve"> contenente l'ID del job, il nome del file e il contenuto del file codificato in Base64. Il </w:t>
-      </w:r>
-      <w:proofErr w:type="spellStart"/>
-      <w:r>
-        <w:t>Formatter</w:t>
-      </w:r>
-      <w:proofErr w:type="spellEnd"/>
-      <w:r>
-        <w:t xml:space="preserve">, ricevendo questo messaggio tramite un endpoint </w:t>
-      </w:r>
-      <w:proofErr w:type="spellStart"/>
-      <w:r>
-        <w:t>push</w:t>
-      </w:r>
-      <w:proofErr w:type="spellEnd"/>
-      <w:r>
-        <w:t>, decodifica il payload e inizia l'elaborazione.</w:t>
+        <w:t xml:space="preserve"> riceve un nuovo upload di dataset, pubblica un messaggio su questo topic contenente l'ID del job, il nome del file e il contenuto del file codificato in Base64. Il Formatter, ricevendo questo messaggio tramite un endpoint push, decodifica il payload e inizia l'elaborazione.</w:t>
       </w:r>
     </w:p>
     <w:p>
@@ -5326,9 +4321,9 @@
         <w:jc w:val="both"/>
       </w:pPr>
       <w:r>
+        <w:lastRenderedPageBreak/>
         <w:t xml:space="preserve">La funzione </w:t>
       </w:r>
-      <w:proofErr w:type="spellStart"/>
       <w:r>
         <w:rPr>
           <w:i/>
@@ -5336,7 +4331,6 @@
         </w:rPr>
         <w:t>read_dataset_for_web</w:t>
       </w:r>
-      <w:proofErr w:type="spellEnd"/>
       <w:r>
         <w:t xml:space="preserve"> è responsabile di leggere il contenuto del file (che l'Orchestrator</w:t>
       </w:r>
@@ -5344,23 +4338,7 @@
         <w:t>e</w:t>
       </w:r>
       <w:r>
-        <w:t xml:space="preserve"> ha inviato codificato in Base64) e di trasformarlo in un </w:t>
-      </w:r>
-      <w:proofErr w:type="spellStart"/>
-      <w:r>
-        <w:t>DataFrame</w:t>
-      </w:r>
-      <w:proofErr w:type="spellEnd"/>
-      <w:r>
-        <w:t xml:space="preserve"> di </w:t>
-      </w:r>
-      <w:proofErr w:type="spellStart"/>
-      <w:r>
-        <w:t>Pandas</w:t>
-      </w:r>
-      <w:proofErr w:type="spellEnd"/>
-      <w:r>
-        <w:t>. Questo passaggio è fondamentale per standardizzare il formato dei dati, indipendentemente dal formato di input originale, in una struttura uniforme e facilmente manipolabile per le successive fasi.</w:t>
+        <w:t xml:space="preserve"> ha inviato codificato in Base64) e di trasformarlo in un DataFrame di Pandas. Questo passaggio è fondamentale per standardizzare il formato dei dati, indipendentemente dal formato di input originale, in una struttura uniforme e facilmente manipolabile per le successive fasi.</w:t>
       </w:r>
     </w:p>
     <w:p>
@@ -5382,15 +4360,7 @@
         <w:t>CSV ben formattato</w:t>
       </w:r>
       <w:r>
-        <w:t xml:space="preserve">. Questa conversione interna garantisce che tutti i dati, una volta analizzati, siano in un formato coerente, facilitando il passaggio al servizio </w:t>
-      </w:r>
-      <w:proofErr w:type="spellStart"/>
-      <w:r>
-        <w:t>Anonymizer</w:t>
-      </w:r>
-      <w:proofErr w:type="spellEnd"/>
-      <w:r>
-        <w:t>.</w:t>
+        <w:t>. Questa conversione interna garantisce che tutti i dati, una volta analizzati, siano in un formato coerente, facilitando il passaggio al servizio Anonymizer.</w:t>
       </w:r>
     </w:p>
     <w:p>
@@ -5414,17 +4384,8 @@
         </w:numPr>
       </w:pPr>
       <w:r>
-        <w:t xml:space="preserve">Dopo aver standardizzato il dataset, il </w:t>
-      </w:r>
-      <w:proofErr w:type="spellStart"/>
-      <w:r>
-        <w:t>Formatter</w:t>
-      </w:r>
-      <w:proofErr w:type="spellEnd"/>
-      <w:r>
-        <w:t xml:space="preserve"> esegue un'analisi approfondita di ogni colonna. La funzione </w:t>
-      </w:r>
-      <w:proofErr w:type="spellStart"/>
+        <w:t xml:space="preserve">Dopo aver standardizzato il dataset, il Formatter esegue un'analisi approfondita di ogni colonna. La funzione </w:t>
+      </w:r>
       <w:r>
         <w:rPr>
           <w:i/>
@@ -5432,7 +4393,6 @@
         </w:rPr>
         <w:t>structure_dataset</w:t>
       </w:r>
-      <w:proofErr w:type="spellEnd"/>
       <w:r>
         <w:t xml:space="preserve"> è il fulcro di questa operazione</w:t>
       </w:r>
@@ -5512,15 +4472,7 @@
         <w:t>Data/Ora:</w:t>
       </w:r>
       <w:r>
-        <w:t xml:space="preserve"> Date, </w:t>
-      </w:r>
-      <w:proofErr w:type="spellStart"/>
-      <w:r>
-        <w:t>timestamp</w:t>
-      </w:r>
-      <w:proofErr w:type="spellEnd"/>
-      <w:r>
-        <w:t>, orari.</w:t>
+        <w:t xml:space="preserve"> Date, timestamp, orari.</w:t>
       </w:r>
     </w:p>
     <w:p>
@@ -5588,21 +4540,12 @@
           <w:numId w:val="9"/>
         </w:numPr>
       </w:pPr>
-      <w:proofErr w:type="gramStart"/>
       <w:r>
         <w:rPr>
           <w:b/>
           <w:bCs/>
         </w:rPr>
-        <w:t>Email</w:t>
-      </w:r>
-      <w:proofErr w:type="gramEnd"/>
-      <w:r>
-        <w:rPr>
-          <w:b/>
-          <w:bCs/>
-        </w:rPr>
-        <w:t>, Numeri Telefonici, Indirizzi, Codici Fiscali, ecc.:</w:t>
+        <w:t>Email, Numeri Telefonici, Indirizzi, Codici Fiscali, ecc.:</w:t>
       </w:r>
       <w:r>
         <w:t xml:space="preserve"> Riconoscimento di pattern specifici che indicano dati personali altamente sensibili.</w:t>
@@ -5617,15 +4560,7 @@
         </w:numPr>
       </w:pPr>
       <w:r>
-        <w:t xml:space="preserve">Salvataggio dei Dati </w:t>
-      </w:r>
-      <w:proofErr w:type="spellStart"/>
-      <w:r>
-        <w:t>Preprocessati</w:t>
-      </w:r>
-      <w:proofErr w:type="spellEnd"/>
-      <w:r>
-        <w:t xml:space="preserve"> e Metadati:</w:t>
+        <w:t>Salvataggio dei Dati Preprocessati e Metadati:</w:t>
       </w:r>
     </w:p>
     <w:p>
@@ -5637,23 +4572,7 @@
         </w:numPr>
       </w:pPr>
       <w:r>
-        <w:t xml:space="preserve">Una volta completata l'analisi, il </w:t>
-      </w:r>
-      <w:proofErr w:type="spellStart"/>
-      <w:r>
-        <w:t>DataFrame</w:t>
-      </w:r>
-      <w:proofErr w:type="spellEnd"/>
-      <w:r>
-        <w:t xml:space="preserve"> </w:t>
-      </w:r>
-      <w:proofErr w:type="spellStart"/>
-      <w:r>
-        <w:t>preprocessato</w:t>
-      </w:r>
-      <w:proofErr w:type="spellEnd"/>
-      <w:r>
-        <w:t xml:space="preserve"> e i metadati generati (informazioni sulle colonne, tipi di dati, ecc.) vengono salvati.</w:t>
+        <w:t>Una volta completata l'analisi, il DataFrame preprocessato e i metadati generati (informazioni sulle colonne, tipi di dati, ecc.) vengono salvati.</w:t>
       </w:r>
     </w:p>
     <w:p>
@@ -5665,7 +4584,6 @@
         </w:numPr>
       </w:pPr>
       <w:r>
-        <w:lastRenderedPageBreak/>
         <w:t xml:space="preserve">Tali informazioni verranno quindi comunicate all’Orchestratore che procederà al salvataggio in memoria persistente, in particolare all’interno del </w:t>
       </w:r>
       <w:r>
@@ -5693,7 +4611,6 @@
       <w:r>
         <w:t xml:space="preserve">salvati in </w:t>
       </w:r>
-      <w:proofErr w:type="spellStart"/>
       <w:r>
         <w:rPr>
           <w:b/>
@@ -5701,7 +4618,6 @@
         </w:rPr>
         <w:t>PostgreSQL</w:t>
       </w:r>
-      <w:proofErr w:type="spellEnd"/>
       <w:r>
         <w:t>, associati all'ID del job.</w:t>
       </w:r>
@@ -5738,31 +4654,7 @@
         <w:t xml:space="preserve"> (Pub/Sub):</w:t>
       </w:r>
       <w:r>
-        <w:t xml:space="preserve"> Dopo aver completato l'elaborazione e aver salvato i dati </w:t>
-      </w:r>
-      <w:proofErr w:type="spellStart"/>
-      <w:r>
-        <w:t>preprocessati</w:t>
-      </w:r>
-      <w:proofErr w:type="spellEnd"/>
-      <w:r>
-        <w:t xml:space="preserve"> e i metadati, il </w:t>
-      </w:r>
-      <w:proofErr w:type="spellStart"/>
-      <w:r>
-        <w:t>Formatter</w:t>
-      </w:r>
-      <w:proofErr w:type="spellEnd"/>
-      <w:r>
-        <w:t xml:space="preserve"> pubblica un messaggio su un </w:t>
-      </w:r>
-      <w:proofErr w:type="spellStart"/>
-      <w:r>
-        <w:t>topic</w:t>
-      </w:r>
-      <w:proofErr w:type="spellEnd"/>
-      <w:r>
-        <w:t xml:space="preserve"> Pub/Sub (</w:t>
+        <w:t xml:space="preserve"> Dopo aver completato l'elaborazione e aver salvato i dati preprocessati e i metadati, il Formatter pubblica un messaggio su un topic Pub/Sub (</w:t>
       </w:r>
       <w:r>
         <w:rPr>
@@ -5778,23 +4670,7 @@
         <w:t>e</w:t>
       </w:r>
       <w:r>
-        <w:t xml:space="preserve"> si sottoscrive a questo </w:t>
-      </w:r>
-      <w:proofErr w:type="spellStart"/>
-      <w:r>
-        <w:t>topic</w:t>
-      </w:r>
-      <w:proofErr w:type="spellEnd"/>
-      <w:r>
-        <w:t xml:space="preserve"> per ricevere la notifica e aggiornare lo stato del job, rendendo le informazioni disponibili al </w:t>
-      </w:r>
-      <w:proofErr w:type="spellStart"/>
-      <w:r>
-        <w:t>frontend</w:t>
-      </w:r>
-      <w:proofErr w:type="spellEnd"/>
-      <w:r>
-        <w:t>.</w:t>
+        <w:t xml:space="preserve"> si sottoscrive a questo topic per ricevere la notifica e aggiornare lo stato del job, rendendo le informazioni disponibili al frontend.</w:t>
       </w:r>
     </w:p>
     <w:p>
@@ -5813,23 +4689,7 @@
         <w:t>Gestione Errori:</w:t>
       </w:r>
       <w:r>
-        <w:t xml:space="preserve"> Se si verifica un errore durante l'elaborazione (es. file corrotto, formato non supportato), il </w:t>
-      </w:r>
-      <w:proofErr w:type="spellStart"/>
-      <w:r>
-        <w:t>Formatter</w:t>
-      </w:r>
-      <w:proofErr w:type="spellEnd"/>
-      <w:r>
-        <w:t xml:space="preserve"> cattura l'eccezione e pubblica un messaggio sul </w:t>
-      </w:r>
-      <w:proofErr w:type="spellStart"/>
-      <w:r>
-        <w:t>topic</w:t>
-      </w:r>
-      <w:proofErr w:type="spellEnd"/>
-      <w:r>
-        <w:t xml:space="preserve"> </w:t>
+        <w:t xml:space="preserve"> Se si verifica un errore durante l'elaborazione (es. file corrotto, formato non supportato), il Formatter cattura l'eccezione e pubblica un messaggio sul topic </w:t>
       </w:r>
       <w:r>
         <w:rPr>
@@ -5854,40 +4714,15 @@
         <w:spacing w:line="276" w:lineRule="auto"/>
       </w:pPr>
       <w:bookmarkStart w:id="18" w:name="_Toc203393594"/>
-      <w:proofErr w:type="spellStart"/>
-      <w:r>
+      <w:r>
+        <w:lastRenderedPageBreak/>
         <w:t>Anonymizer</w:t>
       </w:r>
       <w:bookmarkEnd w:id="18"/>
-      <w:proofErr w:type="spellEnd"/>
-    </w:p>
-    <w:p>
-      <w:r>
-        <w:t>L'</w:t>
-      </w:r>
-      <w:proofErr w:type="spellStart"/>
-      <w:r>
-        <w:t>Anonymizer</w:t>
-      </w:r>
-      <w:proofErr w:type="spellEnd"/>
-      <w:r>
-        <w:t xml:space="preserve"> è il servizio </w:t>
-      </w:r>
-      <w:proofErr w:type="spellStart"/>
-      <w:r>
-        <w:t>backend</w:t>
-      </w:r>
-      <w:proofErr w:type="spellEnd"/>
-      <w:r>
-        <w:t xml:space="preserve"> dedicato all'applicazione degli algoritmi di protezione della privacy sui dataset. Riceve le richieste dall'Orchestratore, utilizzando i dati </w:t>
-      </w:r>
-      <w:proofErr w:type="spellStart"/>
-      <w:r>
-        <w:t>preprocessati</w:t>
-      </w:r>
-      <w:proofErr w:type="spellEnd"/>
-      <w:r>
-        <w:t xml:space="preserve"> e i metadati, genera il dataset anonimizzato finale.</w:t>
+    </w:p>
+    <w:p>
+      <w:r>
+        <w:t>L'Anonymizer è il servizio backend dedicato all'applicazione degli algoritmi di protezione della privacy sui dataset. Riceve le richieste dall'Orchestratore, utilizzando i dati preprocessati e i metadati, genera il dataset anonimizzato finale.</w:t>
       </w:r>
     </w:p>
     <w:p>
@@ -5911,39 +4746,7 @@
         </w:numPr>
       </w:pPr>
       <w:r>
-        <w:t xml:space="preserve">Similmente al </w:t>
-      </w:r>
-      <w:proofErr w:type="spellStart"/>
-      <w:r>
-        <w:t>Formatter</w:t>
-      </w:r>
-      <w:proofErr w:type="spellEnd"/>
-      <w:r>
-        <w:t>, l'</w:t>
-      </w:r>
-      <w:proofErr w:type="spellStart"/>
-      <w:r>
-        <w:t>Anonymizer</w:t>
-      </w:r>
-      <w:proofErr w:type="spellEnd"/>
-      <w:r>
-        <w:t xml:space="preserve"> non riceve richieste dirette dal </w:t>
-      </w:r>
-      <w:proofErr w:type="spellStart"/>
-      <w:r>
-        <w:t>frontend</w:t>
-      </w:r>
-      <w:proofErr w:type="spellEnd"/>
-      <w:r>
-        <w:t xml:space="preserve">. Si sottoscrive al </w:t>
-      </w:r>
-      <w:proofErr w:type="spellStart"/>
-      <w:r>
-        <w:t>topic</w:t>
-      </w:r>
-      <w:proofErr w:type="spellEnd"/>
-      <w:r>
-        <w:t xml:space="preserve"> Pub/Sub </w:t>
+        <w:t xml:space="preserve">Similmente al Formatter, l'Anonymizer non riceve richieste dirette dal frontend. Si sottoscrive al topic Pub/Sub </w:t>
       </w:r>
       <w:r>
         <w:rPr>
@@ -5971,23 +4774,7 @@
         <w:t>e</w:t>
       </w:r>
       <w:r>
-        <w:t xml:space="preserve"> riceve una richiesta di anonimizzazione dall'utente (incluso l'algoritmo scelto e i suoi parametri), costruisce un messaggio Pub/Sub contenente l'ID del job, il dataset </w:t>
-      </w:r>
-      <w:proofErr w:type="spellStart"/>
-      <w:r>
-        <w:t>preprocessato</w:t>
-      </w:r>
-      <w:proofErr w:type="spellEnd"/>
-      <w:r>
-        <w:t xml:space="preserve"> (come stringa CSV/JSON codificata in Base64), i metadati associati (anche questi codificati), il metodo di anonimizzazione selezionato e i relativi parametri. Questo messaggio viene poi pubblicato sul </w:t>
-      </w:r>
-      <w:proofErr w:type="spellStart"/>
-      <w:r>
-        <w:t>topic</w:t>
-      </w:r>
-      <w:proofErr w:type="spellEnd"/>
-      <w:r>
-        <w:t xml:space="preserve"> </w:t>
+        <w:t xml:space="preserve"> riceve una richiesta di anonimizzazione dall'utente (incluso l'algoritmo scelto e i suoi parametri), costruisce un messaggio Pub/Sub contenente l'ID del job, il dataset preprocessato (come stringa CSV/JSON codificata in Base64), i metadati associati (anche questi codificati), il metodo di anonimizzazione selezionato e i relativi parametri. Questo messaggio viene poi pubblicato sul topic </w:t>
       </w:r>
       <w:r>
         <w:rPr>
@@ -6009,25 +4796,8 @@
         </w:numPr>
       </w:pPr>
       <w:r>
-        <w:t>L'</w:t>
-      </w:r>
-      <w:proofErr w:type="spellStart"/>
-      <w:r>
-        <w:t>Anonymizer</w:t>
-      </w:r>
-      <w:proofErr w:type="spellEnd"/>
-      <w:r>
-        <w:t xml:space="preserve">, tramite un endpoint </w:t>
-      </w:r>
-      <w:proofErr w:type="spellStart"/>
-      <w:r>
-        <w:t>push</w:t>
-      </w:r>
-      <w:proofErr w:type="spellEnd"/>
-      <w:r>
-        <w:t xml:space="preserve">, riceve il messaggio, decodifica il payload JSON e ne estrae il </w:t>
-      </w:r>
-      <w:proofErr w:type="spellStart"/>
+        <w:t xml:space="preserve">L'Anonymizer, tramite un endpoint push, riceve il messaggio, decodifica il payload JSON e ne estrae il </w:t>
+      </w:r>
       <w:r>
         <w:rPr>
           <w:i/>
@@ -6035,11 +4805,9 @@
         </w:rPr>
         <w:t>job_id</w:t>
       </w:r>
-      <w:proofErr w:type="spellEnd"/>
       <w:r>
         <w:t xml:space="preserve">, il </w:t>
       </w:r>
-      <w:proofErr w:type="spellStart"/>
       <w:r>
         <w:rPr>
           <w:i/>
@@ -6047,7 +4815,6 @@
         </w:rPr>
         <w:t>filename</w:t>
       </w:r>
-      <w:proofErr w:type="spellEnd"/>
       <w:r>
         <w:t xml:space="preserve">, il </w:t>
       </w:r>
@@ -6059,15 +4826,7 @@
         <w:t>file_content_base64</w:t>
       </w:r>
       <w:r>
-        <w:t xml:space="preserve"> (che rappresenta il dataset </w:t>
-      </w:r>
-      <w:proofErr w:type="spellStart"/>
-      <w:r>
-        <w:t>preprocessato</w:t>
-      </w:r>
-      <w:proofErr w:type="spellEnd"/>
-      <w:r>
-        <w:t xml:space="preserve">), il </w:t>
+        <w:t xml:space="preserve"> (che rappresenta il dataset preprocessato), il </w:t>
       </w:r>
       <w:r>
         <w:rPr>
@@ -6079,7 +4838,6 @@
       <w:r>
         <w:t xml:space="preserve">, il </w:t>
       </w:r>
-      <w:proofErr w:type="spellStart"/>
       <w:r>
         <w:rPr>
           <w:i/>
@@ -6087,11 +4845,9 @@
         </w:rPr>
         <w:t>method</w:t>
       </w:r>
-      <w:proofErr w:type="spellEnd"/>
       <w:r>
         <w:t xml:space="preserve"> e i </w:t>
       </w:r>
-      <w:proofErr w:type="spellStart"/>
       <w:r>
         <w:rPr>
           <w:i/>
@@ -6099,7 +4855,6 @@
         </w:rPr>
         <w:t>params</w:t>
       </w:r>
-      <w:proofErr w:type="spellEnd"/>
       <w:r>
         <w:t>.</w:t>
       </w:r>
@@ -6147,7 +4902,6 @@
       <w:r>
         <w:t xml:space="preserve"> per l'effettiva logica di anonimizzazione, tramite la funzione </w:t>
       </w:r>
-      <w:proofErr w:type="spellStart"/>
       <w:r>
         <w:rPr>
           <w:i/>
@@ -6155,7 +4909,6 @@
         </w:rPr>
         <w:t>process_anonymization</w:t>
       </w:r>
-      <w:proofErr w:type="spellEnd"/>
       <w:r>
         <w:t>.</w:t>
       </w:r>
@@ -6185,35 +4938,10 @@
           <w:b/>
           <w:bCs/>
         </w:rPr>
-        <w:lastRenderedPageBreak/>
         <w:t>Lettura Dati e Metadati:</w:t>
       </w:r>
       <w:r>
-        <w:t xml:space="preserve"> Decodifica il contenuto del dataset </w:t>
-      </w:r>
-      <w:proofErr w:type="spellStart"/>
-      <w:r>
-        <w:t>preprocessato</w:t>
-      </w:r>
-      <w:proofErr w:type="spellEnd"/>
-      <w:r>
-        <w:t xml:space="preserve"> (CSV) e dei metadati, trasformandoli in </w:t>
-      </w:r>
-      <w:proofErr w:type="spellStart"/>
-      <w:r>
-        <w:t>DataFrame</w:t>
-      </w:r>
-      <w:proofErr w:type="spellEnd"/>
-      <w:r>
-        <w:t xml:space="preserve"> </w:t>
-      </w:r>
-      <w:proofErr w:type="spellStart"/>
-      <w:r>
-        <w:t>Pandas</w:t>
-      </w:r>
-      <w:proofErr w:type="spellEnd"/>
-      <w:r>
-        <w:t xml:space="preserve"> utilizzabili.</w:t>
+        <w:t xml:space="preserve"> Decodifica il contenuto del dataset preprocessato (CSV) e dei metadati, trasformandoli in DataFrame Pandas utilizzabili.</w:t>
       </w:r>
     </w:p>
     <w:p>
@@ -6264,17 +4992,8 @@
         <w:t>anonymizer.py</w:t>
       </w:r>
       <w:r>
-        <w:t xml:space="preserve"> fa un uso estensivo dei metadati generati dal </w:t>
-      </w:r>
-      <w:proofErr w:type="spellStart"/>
-      <w:r>
-        <w:t>Formatter</w:t>
-      </w:r>
-      <w:proofErr w:type="spellEnd"/>
-      <w:r>
-        <w:t xml:space="preserve">, in particolare i tipi di dato e le indicazioni su quali colonne sono quasi-identificatori o attributi sensibili. La classe </w:t>
-      </w:r>
-      <w:proofErr w:type="spellStart"/>
+        <w:t xml:space="preserve"> fa un uso estensivo dei metadati generati dal Formatter, in particolare i tipi di dato e le indicazioni su quali colonne sono quasi-identificatori o attributi sensibili. La classe </w:t>
+      </w:r>
       <w:r>
         <w:rPr>
           <w:i/>
@@ -6282,7 +5001,6 @@
         </w:rPr>
         <w:t>Anonymizer</w:t>
       </w:r>
-      <w:proofErr w:type="spellEnd"/>
       <w:r>
         <w:t xml:space="preserve"> nel file </w:t>
       </w:r>
@@ -6294,37 +5012,13 @@
         <w:t>anonymizer.py</w:t>
       </w:r>
       <w:r>
-        <w:t xml:space="preserve"> è inizializzata con il </w:t>
-      </w:r>
-      <w:proofErr w:type="spellStart"/>
-      <w:r>
-        <w:t>DataFrame</w:t>
-      </w:r>
-      <w:proofErr w:type="spellEnd"/>
-      <w:r>
-        <w:t xml:space="preserve"> e i metadati, e può anche considerare selezioni</w:t>
+        <w:t xml:space="preserve"> è inizializzata con il DataFrame e i metadati, e può anche considerare selezioni</w:t>
       </w:r>
       <w:r>
         <w:t xml:space="preserve"> dell’</w:t>
       </w:r>
       <w:r>
-        <w:t>utente (</w:t>
-      </w:r>
-      <w:proofErr w:type="spellStart"/>
-      <w:r>
-        <w:t>is_quasi_identifier</w:t>
-      </w:r>
-      <w:proofErr w:type="spellEnd"/>
-      <w:r>
-        <w:t xml:space="preserve">, </w:t>
-      </w:r>
-      <w:proofErr w:type="spellStart"/>
-      <w:r>
-        <w:t>should_anonymize</w:t>
-      </w:r>
-      <w:proofErr w:type="spellEnd"/>
-      <w:r>
-        <w:t>)</w:t>
+        <w:t>utente (is_quasi_identifier, should_anonymize)</w:t>
       </w:r>
       <w:r>
         <w:t>, che dovrebbero essere</w:t>
@@ -6365,6 +5059,7 @@
           <w:b/>
           <w:bCs/>
         </w:rPr>
+        <w:lastRenderedPageBreak/>
         <w:t>Gestione di Diversi Tipi di Dato:</w:t>
       </w:r>
       <w:r>
@@ -6386,23 +5081,7 @@
         <w:t xml:space="preserve"> </w:t>
       </w:r>
       <w:r>
-        <w:t xml:space="preserve">Una volta completato il processo di anonimizzazione, il dataset risultante (un nuovo </w:t>
-      </w:r>
-      <w:proofErr w:type="spellStart"/>
-      <w:r>
-        <w:t>DataFrame</w:t>
-      </w:r>
-      <w:proofErr w:type="spellEnd"/>
-      <w:r>
-        <w:t xml:space="preserve"> </w:t>
-      </w:r>
-      <w:proofErr w:type="spellStart"/>
-      <w:r>
-        <w:t>Pandas</w:t>
-      </w:r>
-      <w:proofErr w:type="spellEnd"/>
-      <w:r>
-        <w:t>) viene convertito in una stringa CSV</w:t>
+        <w:t>Una volta completato il processo di anonimizzazione, il dataset risultante (un nuovo DataFrame Pandas) viene convertito in una stringa CSV</w:t>
       </w:r>
       <w:r>
         <w:t xml:space="preserve"> per essere inviata all’Orchestratore.</w:t>
@@ -6435,23 +5114,7 @@
         </w:numPr>
       </w:pPr>
       <w:r>
-        <w:t>Al termine dell'anonimizzazione (successo o fallimento), l'</w:t>
-      </w:r>
-      <w:proofErr w:type="spellStart"/>
-      <w:r>
-        <w:t>Anonymizer</w:t>
-      </w:r>
-      <w:proofErr w:type="spellEnd"/>
-      <w:r>
-        <w:t xml:space="preserve"> pubblica un messaggio sul </w:t>
-      </w:r>
-      <w:proofErr w:type="spellStart"/>
-      <w:r>
-        <w:t>topic</w:t>
-      </w:r>
-      <w:proofErr w:type="spellEnd"/>
-      <w:r>
-        <w:t xml:space="preserve"> </w:t>
+        <w:t xml:space="preserve">Al termine dell'anonimizzazione (successo o fallimento), l'Anonymizer pubblica un messaggio sul topic </w:t>
       </w:r>
       <w:r>
         <w:rPr>
@@ -6485,7 +5148,6 @@
       <w:r>
         <w:t xml:space="preserve">Questo messaggio include il </w:t>
       </w:r>
-      <w:proofErr w:type="spellStart"/>
       <w:r>
         <w:rPr>
           <w:i/>
@@ -6493,47 +5155,14 @@
         </w:rPr>
         <w:t>job_id</w:t>
       </w:r>
-      <w:proofErr w:type="spellEnd"/>
-      <w:r>
-        <w:t>, lo stato (es. '</w:t>
-      </w:r>
-      <w:proofErr w:type="spellStart"/>
-      <w:r>
-        <w:t>completed</w:t>
-      </w:r>
-      <w:proofErr w:type="spellEnd"/>
-      <w:r>
-        <w:t xml:space="preserve">'), i dettagli del risultato (es. percorso GCS del file anonimizzato completo, un campione di dati anonimizzati per l'anteprima </w:t>
-      </w:r>
-      <w:proofErr w:type="spellStart"/>
-      <w:r>
-        <w:t>frontend</w:t>
-      </w:r>
-      <w:proofErr w:type="spellEnd"/>
-      <w:r>
-        <w:t xml:space="preserve">, le statistiche sull'anonimizzazione), il metodo e i parametri utilizzati, e il </w:t>
-      </w:r>
-      <w:proofErr w:type="spellStart"/>
-      <w:r>
-        <w:t>timestamp</w:t>
-      </w:r>
-      <w:proofErr w:type="spellEnd"/>
-      <w:r>
-        <w:t xml:space="preserve"> di completamento. L'Orchestrator</w:t>
+      <w:r>
+        <w:t>, lo stato (es. 'completed'), i dettagli del risultato (es. percorso GCS del file anonimizzato completo, un campione di dati anonimizzati per l'anteprima frontend, le statistiche sull'anonimizzazione), il metodo e i parametri utilizzati, e il timestamp di completamento. L'Orchestrator</w:t>
       </w:r>
       <w:r>
         <w:t>e</w:t>
       </w:r>
       <w:r>
-        <w:t xml:space="preserve"> consumerà questo messaggio per aggiornare lo stato interno del job e notificare il </w:t>
-      </w:r>
-      <w:proofErr w:type="spellStart"/>
-      <w:r>
-        <w:t>frontend</w:t>
-      </w:r>
-      <w:proofErr w:type="spellEnd"/>
-      <w:r>
-        <w:t>.</w:t>
+        <w:t xml:space="preserve"> consumerà questo messaggio per aggiornare lo stato interno del job e notificare il frontend.</w:t>
       </w:r>
     </w:p>
     <w:p>
@@ -6552,23 +5181,7 @@
         <w:t>Gestione Errori:</w:t>
       </w:r>
       <w:r>
-        <w:t xml:space="preserve"> Come gli altri servizi, l'</w:t>
-      </w:r>
-      <w:proofErr w:type="spellStart"/>
-      <w:r>
-        <w:t>Anonymizer</w:t>
-      </w:r>
-      <w:proofErr w:type="spellEnd"/>
-      <w:r>
-        <w:t xml:space="preserve"> implementa una robusta gestione degli errori. Qualsiasi eccezione durante il processo di anonimizzazione (es. parametri non validi, problemi di elaborazione dati) viene catturata, e un messaggio di errore viene pubblicato sul </w:t>
-      </w:r>
-      <w:proofErr w:type="spellStart"/>
-      <w:r>
-        <w:t>topic</w:t>
-      </w:r>
-      <w:proofErr w:type="spellEnd"/>
-      <w:r>
-        <w:t xml:space="preserve"> </w:t>
+        <w:t xml:space="preserve"> Come gli altri servizi, l'Anonymizer implementa una robusta gestione degli errori. Qualsiasi eccezione durante il processo di anonimizzazione (es. parametri non validi, problemi di elaborazione dati) viene catturata, e un messaggio di errore viene pubblicato sul topic </w:t>
       </w:r>
       <w:r>
         <w:rPr>
@@ -6609,25 +5222,15 @@
         <w:pStyle w:val="Titolo2"/>
       </w:pPr>
       <w:bookmarkStart w:id="19" w:name="_Toc203393595"/>
-      <w:proofErr w:type="spellStart"/>
       <w:r>
         <w:lastRenderedPageBreak/>
         <w:t>Frontend</w:t>
       </w:r>
       <w:bookmarkEnd w:id="19"/>
-      <w:proofErr w:type="spellEnd"/>
-    </w:p>
-    <w:p>
-      <w:r>
-        <w:t xml:space="preserve">L’interfaccia </w:t>
-      </w:r>
-      <w:proofErr w:type="spellStart"/>
-      <w:r>
-        <w:t>frontend</w:t>
-      </w:r>
-      <w:proofErr w:type="spellEnd"/>
-      <w:r>
-        <w:t xml:space="preserve"> della piattaforma è stata realizzata adottando l’architettura Single Page Application (SPA), utilizzando il linguaggio di programmazione JavaScript con il framework React. Questa scelta tecnologica è stata guidata dall’esigenza di offrire un’esperienza utente coerente, fluida e reattiva, riducendo al minimo i tempi di caricamento e garantendo una navigazione dinamica all’interno dell’applicazione, senza la necessità di ricaricare l’intera pagina ad ogni interazione.</w:t>
+    </w:p>
+    <w:p>
+      <w:r>
+        <w:t>L’interfaccia frontend della piattaforma è stata realizzata adottando l’architettura Single Page Application (SPA), utilizzando il linguaggio di programmazione JavaScript con il framework React. Questa scelta tecnologica è stata guidata dall’esigenza di offrire un’esperienza utente coerente, fluida e reattiva, riducendo al minimo i tempi di caricamento e garantendo una navigazione dinamica all’interno dell’applicazione, senza la necessità di ricaricare l’intera pagina ad ogni interazione.</w:t>
       </w:r>
     </w:p>
     <w:p>
@@ -6637,15 +5240,7 @@
     </w:p>
     <w:p>
       <w:r>
-        <w:t xml:space="preserve">All’apertura del portale, l’utente viene invitato ad autenticarsi utilizzando le proprie credenziali Google. Questo meccanismo di autenticazione centralizzata, basato su </w:t>
-      </w:r>
-      <w:proofErr w:type="spellStart"/>
-      <w:r>
-        <w:t>OAuth</w:t>
-      </w:r>
-      <w:proofErr w:type="spellEnd"/>
-      <w:r>
-        <w:t>, consente di semplificare la gestione dell’identità digitale, riducendo il numero di credenziali da ricordare e migliorando al contempo la sicurezza generale della piattaforma. Una volta completata con successo la procedura di login, l’utente viene reindirizzato alla dashboard principale dell’applicazione, che costituisce il punto di ingresso per tutte le operazioni successive.</w:t>
+        <w:t>All’apertura del portale, l’utente viene invitato ad autenticarsi utilizzando le proprie credenziali Google. Questo meccanismo di autenticazione centralizzata, basato su OAuth, consente di semplificare la gestione dell’identità digitale, riducendo il numero di credenziali da ricordare e migliorando al contempo la sicurezza generale della piattaforma. Una volta completata con successo la procedura di login, l’utente viene reindirizzato alla dashboard principale dell’applicazione, che costituisce il punto di ingresso per tutte le operazioni successive.</w:t>
       </w:r>
     </w:p>
     <w:p>
@@ -6732,17 +5327,8 @@
           <w:b w:val="0"/>
           <w:bCs w:val="0"/>
         </w:rPr>
-        <w:t xml:space="preserve"> – Pagina di accesso ad </w:t>
-      </w:r>
-      <w:proofErr w:type="spellStart"/>
-      <w:r>
-        <w:rPr>
-          <w:b w:val="0"/>
-          <w:bCs w:val="0"/>
-        </w:rPr>
-        <w:t>AnonimaData</w:t>
-      </w:r>
-      <w:proofErr w:type="spellEnd"/>
+        <w:t xml:space="preserve"> – Pagina di accesso ad AnonimaData</w:t>
+      </w:r>
     </w:p>
     <w:p>
       <w:r>
@@ -6760,7 +5346,7 @@
           <w:noProof/>
         </w:rPr>
         <w:drawing>
-          <wp:inline distT="0" distB="0" distL="0" distR="0" wp14:anchorId="046D6E37" wp14:editId="74791EBA">
+          <wp:inline distT="0" distB="0" distL="0" distR="0" wp14:anchorId="046D6E37" wp14:editId="104B69E5">
             <wp:extent cx="5040000" cy="3394800"/>
             <wp:effectExtent l="0" t="0" r="8255" b="0"/>
             <wp:docPr id="2110120742" name="Immagine 2" descr="Immagine che contiene testo, schermata, software, Icona del computer&#10;&#10;Il contenuto generato dall'IA potrebbe non essere corretto."/>
@@ -6853,7 +5439,7 @@
         </w:rPr>
         <w:lastRenderedPageBreak/>
         <w:drawing>
-          <wp:inline distT="0" distB="0" distL="0" distR="0" wp14:anchorId="69A71C85" wp14:editId="495C4969">
+          <wp:inline distT="0" distB="0" distL="0" distR="0" wp14:anchorId="69A71C85" wp14:editId="18D7224C">
             <wp:extent cx="5040000" cy="3394800"/>
             <wp:effectExtent l="0" t="0" r="8255" b="0"/>
             <wp:docPr id="640029176" name="Immagine 3" descr="Immagine che contiene testo, schermata, numero, software&#10;&#10;Il contenuto generato dall'IA potrebbe non essere corretto."/>
@@ -6945,7 +5531,7 @@
           <w:noProof/>
         </w:rPr>
         <w:drawing>
-          <wp:inline distT="0" distB="0" distL="0" distR="0" wp14:anchorId="265C9987" wp14:editId="7E8B8438">
+          <wp:inline distT="0" distB="0" distL="0" distR="0" wp14:anchorId="265C9987" wp14:editId="1638B727">
             <wp:extent cx="5040000" cy="3394800"/>
             <wp:effectExtent l="0" t="0" r="8255" b="0"/>
             <wp:docPr id="338156387" name="Immagine 4" descr="Immagine che contiene testo, schermata, Carattere, numero&#10;&#10;Il contenuto generato dall'IA potrebbe non essere corretto."/>
@@ -7176,15 +5762,7 @@
         <w:t>,</w:t>
       </w:r>
       <w:r>
-        <w:t xml:space="preserve"> come l’autenticazione tramite </w:t>
-      </w:r>
-      <w:proofErr w:type="spellStart"/>
-      <w:r>
-        <w:t>Firebase</w:t>
-      </w:r>
-      <w:proofErr w:type="spellEnd"/>
-      <w:r>
-        <w:t>, la gestione dei token o le interazioni con il database e i bucket</w:t>
+        <w:t xml:space="preserve"> come l’autenticazione tramite Firebase, la gestione dei token o le interazioni con il database e i bucket</w:t>
       </w:r>
       <w:r>
         <w:t>,</w:t>
@@ -7202,39 +5780,7 @@
         </w:numPr>
       </w:pPr>
       <w:r>
-        <w:t xml:space="preserve">Autenticazione utente: l’utente accede alla </w:t>
-      </w:r>
-      <w:proofErr w:type="spellStart"/>
-      <w:r>
-        <w:t>webapp</w:t>
-      </w:r>
-      <w:proofErr w:type="spellEnd"/>
-      <w:r>
-        <w:t xml:space="preserve"> (in esecuzione su Cloud </w:t>
-      </w:r>
-      <w:proofErr w:type="spellStart"/>
-      <w:r>
-        <w:t>Run</w:t>
-      </w:r>
-      <w:proofErr w:type="spellEnd"/>
-      <w:r>
-        <w:t xml:space="preserve">) e viene reindirizzato a Google per l’autenticazione </w:t>
-      </w:r>
-      <w:proofErr w:type="spellStart"/>
-      <w:r>
-        <w:t>OAuth</w:t>
-      </w:r>
-      <w:proofErr w:type="spellEnd"/>
-      <w:r>
-        <w:t xml:space="preserve"> tramite </w:t>
-      </w:r>
-      <w:proofErr w:type="spellStart"/>
-      <w:r>
-        <w:t>Firebase</w:t>
-      </w:r>
-      <w:proofErr w:type="spellEnd"/>
-      <w:r>
-        <w:t>.</w:t>
+        <w:t>Autenticazione utente: l’utente accede alla webapp (in esecuzione su Cloud Run) e viene reindirizzato a Google per l’autenticazione OAuth tramite Firebase.</w:t>
       </w:r>
     </w:p>
     <w:p>
@@ -7246,23 +5792,7 @@
         </w:numPr>
       </w:pPr>
       <w:r>
-        <w:t xml:space="preserve">Emissione del token: </w:t>
-      </w:r>
-      <w:proofErr w:type="spellStart"/>
-      <w:r>
-        <w:t>Firebase</w:t>
-      </w:r>
-      <w:proofErr w:type="spellEnd"/>
-      <w:r>
-        <w:t xml:space="preserve"> rilascia un ID token, che il </w:t>
-      </w:r>
-      <w:proofErr w:type="spellStart"/>
-      <w:r>
-        <w:t>frontend</w:t>
-      </w:r>
-      <w:proofErr w:type="spellEnd"/>
-      <w:r>
-        <w:t xml:space="preserve"> utilizza per firmare tutte le richieste successive.</w:t>
+        <w:t>Emissione del token: Firebase rilascia un ID token, che il frontend utilizza per firmare tutte le richieste successive.</w:t>
       </w:r>
     </w:p>
     <w:p>
@@ -7274,15 +5804,7 @@
         </w:numPr>
       </w:pPr>
       <w:r>
-        <w:t xml:space="preserve">Upload file: l’utente carica un file da anonimizzare attraverso l’interfaccia web. Il </w:t>
-      </w:r>
-      <w:proofErr w:type="spellStart"/>
-      <w:r>
-        <w:t>frontend</w:t>
-      </w:r>
-      <w:proofErr w:type="spellEnd"/>
-      <w:r>
-        <w:t xml:space="preserve"> allega il token all’invio.</w:t>
+        <w:t>Upload file: l’utente carica un file da anonimizzare attraverso l’interfaccia web. Il frontend allega il token all’invio.</w:t>
       </w:r>
     </w:p>
     <w:p>
@@ -7294,39 +5816,7 @@
         </w:numPr>
       </w:pPr>
       <w:r>
-        <w:t xml:space="preserve">Verifica del token e registrazione del job: il </w:t>
-      </w:r>
-      <w:proofErr w:type="spellStart"/>
-      <w:r>
-        <w:t>backend</w:t>
-      </w:r>
-      <w:proofErr w:type="spellEnd"/>
-      <w:r>
-        <w:t xml:space="preserve"> dell’Orchestratore (anch’esso su Cloud </w:t>
-      </w:r>
-      <w:proofErr w:type="spellStart"/>
-      <w:r>
-        <w:t>Run</w:t>
-      </w:r>
-      <w:proofErr w:type="spellEnd"/>
-      <w:r>
-        <w:t xml:space="preserve">) riceve la richiesta, verifica l’autenticazione presso </w:t>
-      </w:r>
-      <w:proofErr w:type="spellStart"/>
-      <w:r>
-        <w:t>Firebase</w:t>
-      </w:r>
-      <w:proofErr w:type="spellEnd"/>
-      <w:r>
-        <w:t xml:space="preserve">, assegna un </w:t>
-      </w:r>
-      <w:proofErr w:type="spellStart"/>
-      <w:r>
-        <w:t>job_id</w:t>
-      </w:r>
-      <w:proofErr w:type="spellEnd"/>
-      <w:r>
-        <w:t xml:space="preserve"> univoco, lo associa all’UUID dell’utente e registra tutto nel database.</w:t>
+        <w:t>Verifica del token e registrazione del job: il backend dell’Orchestratore (anch’esso su Cloud Run) riceve la richiesta, verifica l’autenticazione presso Firebase, assegna un job_id univoco, lo associa all’UUID dell’utente e registra tutto nel database.</w:t>
       </w:r>
     </w:p>
     <w:p>
@@ -7338,15 +5828,7 @@
         </w:numPr>
       </w:pPr>
       <w:r>
-        <w:t xml:space="preserve">Pubblicazione richiesta di analisi: l’Orchestratore invia una richiesta su Pub/Sub, includendo il file (in base64) e il </w:t>
-      </w:r>
-      <w:proofErr w:type="spellStart"/>
-      <w:r>
-        <w:t>job_id</w:t>
-      </w:r>
-      <w:proofErr w:type="spellEnd"/>
-      <w:r>
-        <w:t>.</w:t>
+        <w:t>Pubblicazione richiesta di analisi: l’Orchestratore invia una richiesta su Pub/Sub, includendo il file (in base64) e il job_id.</w:t>
       </w:r>
     </w:p>
     <w:p>
@@ -7358,31 +5840,7 @@
         </w:numPr>
       </w:pPr>
       <w:r>
-        <w:t xml:space="preserve">Intervento del </w:t>
-      </w:r>
-      <w:proofErr w:type="spellStart"/>
-      <w:r>
-        <w:t>Formatter</w:t>
-      </w:r>
-      <w:proofErr w:type="spellEnd"/>
-      <w:r>
-        <w:t xml:space="preserve">: un servizio </w:t>
-      </w:r>
-      <w:proofErr w:type="spellStart"/>
-      <w:r>
-        <w:t>formatter</w:t>
-      </w:r>
-      <w:proofErr w:type="spellEnd"/>
-      <w:r>
-        <w:t xml:space="preserve"> (Cloud </w:t>
-      </w:r>
-      <w:proofErr w:type="spellStart"/>
-      <w:r>
-        <w:t>Run</w:t>
-      </w:r>
-      <w:proofErr w:type="spellEnd"/>
-      <w:r>
-        <w:t>) sottoscrive il canale Pub/Sub, riceve il messaggio, decodifica il file, lo analizza (es. identificazione colonne, tipi di dato, struttura tabellare) e lo uniforma.</w:t>
+        <w:t>Intervento del Formatter: un servizio formatter (Cloud Run) sottoscrive il canale Pub/Sub, riceve il messaggio, decodifica il file, lo analizza (es. identificazione colonne, tipi di dato, struttura tabellare) e lo uniforma.</w:t>
       </w:r>
     </w:p>
     <w:p>
@@ -7394,23 +5852,7 @@
         </w:numPr>
       </w:pPr>
       <w:r>
-        <w:t xml:space="preserve">Risposta del </w:t>
-      </w:r>
-      <w:proofErr w:type="spellStart"/>
-      <w:r>
-        <w:t>Formatter</w:t>
-      </w:r>
-      <w:proofErr w:type="spellEnd"/>
-      <w:r>
-        <w:t xml:space="preserve">: al termine, pubblica su un secondo canale Pub/Sub i file prodotti (dataset uniformato e descrizione delle colonne) e il </w:t>
-      </w:r>
-      <w:proofErr w:type="spellStart"/>
-      <w:r>
-        <w:t>job_id</w:t>
-      </w:r>
-      <w:proofErr w:type="spellEnd"/>
-      <w:r>
-        <w:t>.</w:t>
+        <w:t>Risposta del Formatter: al termine, pubblica su un secondo canale Pub/Sub i file prodotti (dataset uniformato e descrizione delle colonne) e il job_id.</w:t>
       </w:r>
     </w:p>
     <w:p>
@@ -7422,31 +5864,7 @@
         </w:numPr>
       </w:pPr>
       <w:r>
-        <w:t xml:space="preserve">Polling stato da parte del </w:t>
-      </w:r>
-      <w:proofErr w:type="spellStart"/>
-      <w:r>
-        <w:t>frontend</w:t>
-      </w:r>
-      <w:proofErr w:type="spellEnd"/>
-      <w:r>
-        <w:t xml:space="preserve">: mentre il processo è in corso, il </w:t>
-      </w:r>
-      <w:proofErr w:type="spellStart"/>
-      <w:r>
-        <w:t>frontend</w:t>
-      </w:r>
-      <w:proofErr w:type="spellEnd"/>
-      <w:r>
-        <w:t xml:space="preserve"> interroga periodicamente l’Orchestratore passando il </w:t>
-      </w:r>
-      <w:proofErr w:type="spellStart"/>
-      <w:r>
-        <w:t>job_id</w:t>
-      </w:r>
-      <w:proofErr w:type="spellEnd"/>
-      <w:r>
-        <w:t>, per conoscere lo stato corrente del job.</w:t>
+        <w:t>Polling stato da parte del frontend: mentre il processo è in corso, il frontend interroga periodicamente l’Orchestratore passando il job_id, per conoscere lo stato corrente del job.</w:t>
       </w:r>
     </w:p>
     <w:p>
@@ -7458,15 +5876,7 @@
         </w:numPr>
       </w:pPr>
       <w:r>
-        <w:t xml:space="preserve">Memorizzazione intermedia: quando l’Orchestratore riceve la risposta del </w:t>
-      </w:r>
-      <w:proofErr w:type="spellStart"/>
-      <w:r>
-        <w:t>Formatter</w:t>
-      </w:r>
-      <w:proofErr w:type="spellEnd"/>
-      <w:r>
-        <w:t>, salva temporaneamente il file uniformato nel bucket, aggiorna le colonne nel database e imposta lo stato del job come "analizzato".</w:t>
+        <w:t>Memorizzazione intermedia: quando l’Orchestratore riceve la risposta del Formatter, salva temporaneamente il file uniformato nel bucket, aggiorna le colonne nel database e imposta lo stato del job come "analizzato".</w:t>
       </w:r>
     </w:p>
     <w:p>
@@ -7478,15 +5888,7 @@
         </w:numPr>
       </w:pPr>
       <w:r>
-        <w:t xml:space="preserve">Configurazione dell’anonimizzazione: il </w:t>
-      </w:r>
-      <w:proofErr w:type="spellStart"/>
-      <w:r>
-        <w:t>frontend</w:t>
-      </w:r>
-      <w:proofErr w:type="spellEnd"/>
-      <w:r>
-        <w:t xml:space="preserve"> riceve lo stato aggiornato e visualizza i dettagli sulle colonne all’utente, che seleziona quali dati anonimizzare e con quali algoritmi e parametri.</w:t>
+        <w:t>Configurazione dell’anonimizzazione: il frontend riceve lo stato aggiornato e visualizza i dettagli sulle colonne all’utente, che seleziona quali dati anonimizzare e con quali algoritmi e parametri.</w:t>
       </w:r>
     </w:p>
     <w:p>
@@ -7498,15 +5900,7 @@
         </w:numPr>
       </w:pPr>
       <w:r>
-        <w:t xml:space="preserve">Pubblicazione richiesta di anonimizzazione: il </w:t>
-      </w:r>
-      <w:proofErr w:type="spellStart"/>
-      <w:r>
-        <w:t>frontend</w:t>
-      </w:r>
-      <w:proofErr w:type="spellEnd"/>
-      <w:r>
-        <w:t xml:space="preserve"> invia la configurazione all’Orchestratore, che la pubblica (insieme al file formattato) su un terzo canale Pub/Sub.</w:t>
+        <w:t>Pubblicazione richiesta di anonimizzazione: il frontend invia la configurazione all’Orchestratore, che la pubblica (insieme al file formattato) su un terzo canale Pub/Sub.</w:t>
       </w:r>
     </w:p>
     <w:p>
@@ -7518,39 +5912,7 @@
         </w:numPr>
       </w:pPr>
       <w:r>
-        <w:t xml:space="preserve">Esecuzione degli </w:t>
-      </w:r>
-      <w:proofErr w:type="spellStart"/>
-      <w:r>
-        <w:t>Anonymizer</w:t>
-      </w:r>
-      <w:proofErr w:type="spellEnd"/>
-      <w:r>
-        <w:t xml:space="preserve">: uno o più servizi </w:t>
-      </w:r>
-      <w:proofErr w:type="spellStart"/>
-      <w:r>
-        <w:t>Anonymizer</w:t>
-      </w:r>
-      <w:proofErr w:type="spellEnd"/>
-      <w:r>
-        <w:t xml:space="preserve"> (Cloud </w:t>
-      </w:r>
-      <w:proofErr w:type="spellStart"/>
-      <w:r>
-        <w:t>Run</w:t>
-      </w:r>
-      <w:proofErr w:type="spellEnd"/>
-      <w:r>
-        <w:t xml:space="preserve">) ricevono la richiesta e applicano le trasformazioni richieste alle colonne selezionate (es. k-anonimato, mascheramento, </w:t>
-      </w:r>
-      <w:proofErr w:type="spellStart"/>
-      <w:r>
-        <w:t>hashing</w:t>
-      </w:r>
-      <w:proofErr w:type="spellEnd"/>
-      <w:r>
-        <w:t>).</w:t>
+        <w:t>Esecuzione degli Anonymizer: uno o più servizi Anonymizer (Cloud Run) ricevono la richiesta e applicano le trasformazioni richieste alle colonne selezionate (es. k-anonimato, mascheramento, hashing).</w:t>
       </w:r>
     </w:p>
     <w:p>
@@ -7563,15 +5925,7 @@
       </w:pPr>
       <w:r>
         <w:lastRenderedPageBreak/>
-        <w:t xml:space="preserve">Polling stato anonimizzazione: anche durante questa fase, il </w:t>
-      </w:r>
-      <w:proofErr w:type="spellStart"/>
-      <w:r>
-        <w:t>frontend</w:t>
-      </w:r>
-      <w:proofErr w:type="spellEnd"/>
-      <w:r>
-        <w:t xml:space="preserve"> continua a interrogare periodicamente l’Orchestratore per aggiornamenti sul job.</w:t>
+        <w:t>Polling stato anonimizzazione: anche durante questa fase, il frontend continua a interrogare periodicamente l’Orchestratore per aggiornamenti sul job.</w:t>
       </w:r>
     </w:p>
     <w:p>
@@ -7583,23 +5937,7 @@
         </w:numPr>
       </w:pPr>
       <w:r>
-        <w:t>Pubblicazione del risultato finale: al termine, l’</w:t>
-      </w:r>
-      <w:proofErr w:type="spellStart"/>
-      <w:r>
-        <w:t>Anonymizer</w:t>
-      </w:r>
-      <w:proofErr w:type="spellEnd"/>
-      <w:r>
-        <w:t xml:space="preserve"> pubblica il file anonimizzato e il relativo </w:t>
-      </w:r>
-      <w:proofErr w:type="spellStart"/>
-      <w:r>
-        <w:t>job_id</w:t>
-      </w:r>
-      <w:proofErr w:type="spellEnd"/>
-      <w:r>
-        <w:t xml:space="preserve"> su un quarto canale Pub/Sub.</w:t>
+        <w:t>Pubblicazione del risultato finale: al termine, l’Anonymizer pubblica il file anonimizzato e il relativo job_id su un quarto canale Pub/Sub.</w:t>
       </w:r>
     </w:p>
     <w:p>
@@ -7623,15 +5961,7 @@
         </w:numPr>
       </w:pPr>
       <w:r>
-        <w:t xml:space="preserve">Restituzione dell’esito: alla successiva interrogazione del </w:t>
-      </w:r>
-      <w:proofErr w:type="spellStart"/>
-      <w:r>
-        <w:t>frontend</w:t>
-      </w:r>
-      <w:proofErr w:type="spellEnd"/>
-      <w:r>
-        <w:t>, l’Orchestratore restituisce lo stato "completato" e l’anteprima.</w:t>
+        <w:t>Restituzione dell’esito: alla successiva interrogazione del frontend, l’Orchestratore restituisce lo stato "completato" e l’anteprima.</w:t>
       </w:r>
     </w:p>
     <w:p>
@@ -7648,28 +5978,9 @@
     </w:p>
     <w:p>
       <w:r>
-        <w:t xml:space="preserve">Lo schema evidenzia l’architettura basata su microservizi Cloud </w:t>
-      </w:r>
-      <w:proofErr w:type="spellStart"/>
-      <w:r>
-        <w:t>Run</w:t>
-      </w:r>
-      <w:proofErr w:type="spellEnd"/>
-      <w:r>
-        <w:t xml:space="preserve"> orchestrati da Pub/Sub e supportati da </w:t>
-      </w:r>
-      <w:proofErr w:type="spellStart"/>
-      <w:r>
-        <w:t>Firebase</w:t>
-      </w:r>
-      <w:proofErr w:type="spellEnd"/>
-      <w:r>
-        <w:t>, database e bucket GCP, assicurando scalabilità, tracciabilità dei job e separazione delle fasi (</w:t>
-      </w:r>
-      <w:r>
-        <w:rPr>
-          <w:u w:val="single"/>
-        </w:rPr>
+        <w:t>Lo schema evidenzia l’architettura basata su microservizi Cloud Run orchestrati da Pub/Sub e supportati da Firebase, database e bucket GCP, assicurando scalabilità, tracciabilità dei job e separazione delle fasi (</w:t>
+      </w:r>
+      <w:r>
         <w:t>upload</w:t>
       </w:r>
       <w:r>
@@ -7797,23 +6108,7 @@
           <w:rFonts w:eastAsiaTheme="minorEastAsia"/>
           <w:lang w:eastAsia="en-US"/>
         </w:rPr>
-        <w:t xml:space="preserve">Al fine di valutare in modo approfondito la robustezza e la scalabilità del sistema, sono stati condotti tre differenti tipologie di test: Stress Test, Spike Test e </w:t>
-      </w:r>
-      <w:proofErr w:type="spellStart"/>
-      <w:r>
-        <w:rPr>
-          <w:rFonts w:eastAsiaTheme="minorEastAsia"/>
-          <w:lang w:eastAsia="en-US"/>
-        </w:rPr>
-        <w:t>Soak</w:t>
-      </w:r>
-      <w:proofErr w:type="spellEnd"/>
-      <w:r>
-        <w:rPr>
-          <w:rFonts w:eastAsiaTheme="minorEastAsia"/>
-          <w:lang w:eastAsia="en-US"/>
-        </w:rPr>
-        <w:t xml:space="preserve"> Test. Questi test sono stati progettati per simulare situazioni realistiche di utilizzo da parte degli utenti, replicando condizioni operative che il sistema potrebbe affrontare in ambienti di produzione. Ogni test prevedeva un flusso standard </w:t>
+        <w:t xml:space="preserve">Al fine di valutare in modo approfondito la robustezza e la scalabilità del sistema, sono stati condotti tre differenti tipologie di test: Stress Test, Spike Test e Soak Test. Questi test sono stati progettati per simulare situazioni realistiche di utilizzo da parte degli utenti, replicando condizioni operative che il sistema potrebbe affrontare in ambienti di produzione. Ogni test prevedeva un flusso standard </w:t>
       </w:r>
       <w:r>
         <w:rPr>
@@ -7847,23 +6142,7 @@
           <w:rFonts w:eastAsiaTheme="minorEastAsia"/>
           <w:lang w:eastAsia="en-US"/>
         </w:rPr>
-        <w:t xml:space="preserve">caricamento di un file composto da </w:t>
-      </w:r>
-      <w:proofErr w:type="gramStart"/>
-      <w:r>
-        <w:rPr>
-          <w:rFonts w:eastAsiaTheme="minorEastAsia"/>
-          <w:lang w:eastAsia="en-US"/>
-        </w:rPr>
-        <w:t>1000</w:t>
-      </w:r>
-      <w:proofErr w:type="gramEnd"/>
-      <w:r>
-        <w:rPr>
-          <w:rFonts w:eastAsiaTheme="minorEastAsia"/>
-          <w:lang w:eastAsia="en-US"/>
-        </w:rPr>
-        <w:t xml:space="preserve"> righe di dati, </w:t>
+        <w:t xml:space="preserve">caricamento di un file composto da 1000 righe di dati, </w:t>
       </w:r>
     </w:p>
     <w:p>
@@ -7953,118 +6232,22 @@
           <w:rFonts w:eastAsiaTheme="minorEastAsia"/>
           <w:lang w:eastAsia="en-US"/>
         </w:rPr>
-        <w:t xml:space="preserve">Per garantire che i test automatizzati non interferissero con le normali procedure di autenticazione degli utenti, basate su </w:t>
-      </w:r>
-      <w:proofErr w:type="spellStart"/>
-      <w:r>
+        <w:t>Per garantire che i test automatizzati non interferissero con le normali procedure di autenticazione degli utenti, basate su Firebase, sono stati creati endpoint dedicati esclusivamente all’esecuzione dei test. L’intera automazione dei test è stata realizzata utilizzando il tool k6, che ha consentito di programmare e gestire l’esecuzione dei diversi scenari di carico, monitorando costantemente le risposte del sistema, i tempi di elaborazione e il comportamento in presenza di picchi o carichi prolungati. Grazie a questo approccio, è stato possibile ottenere una panoramica completa delle capacità del sistema, individuare eventuali punti critici e raccogliere dati utili per ottimizzare ulteriormente le prestazioni e la resilienza di AnonimaData.</w:t>
+      </w:r>
+    </w:p>
+    <w:p>
+      <w:pPr>
         <w:rPr>
           <w:rFonts w:eastAsiaTheme="minorEastAsia"/>
           <w:lang w:eastAsia="en-US"/>
         </w:rPr>
-        <w:t>Firebase</w:t>
-      </w:r>
-      <w:proofErr w:type="spellEnd"/>
+      </w:pPr>
       <w:r>
         <w:rPr>
           <w:rFonts w:eastAsiaTheme="minorEastAsia"/>
           <w:lang w:eastAsia="en-US"/>
         </w:rPr>
-        <w:t xml:space="preserve">, sono stati creati endpoint dedicati esclusivamente all’esecuzione dei test. L’intera automazione dei test è stata realizzata utilizzando il tool k6, che ha consentito di programmare e gestire l’esecuzione dei diversi scenari di carico, monitorando costantemente le risposte del sistema, i tempi di elaborazione e il comportamento in presenza di picchi o carichi prolungati. Grazie a questo approccio, è stato possibile ottenere una panoramica completa delle capacità del sistema, individuare eventuali punti critici e raccogliere dati utili per ottimizzare ulteriormente le prestazioni e la resilienza di </w:t>
-      </w:r>
-      <w:proofErr w:type="spellStart"/>
-      <w:r>
-        <w:rPr>
-          <w:rFonts w:eastAsiaTheme="minorEastAsia"/>
-          <w:lang w:eastAsia="en-US"/>
-        </w:rPr>
-        <w:t>AnonimaData</w:t>
-      </w:r>
-      <w:proofErr w:type="spellEnd"/>
-      <w:r>
-        <w:rPr>
-          <w:rFonts w:eastAsiaTheme="minorEastAsia"/>
-          <w:lang w:eastAsia="en-US"/>
-        </w:rPr>
-        <w:t>.</w:t>
-      </w:r>
-    </w:p>
-    <w:p>
-      <w:pPr>
-        <w:rPr>
-          <w:rFonts w:eastAsiaTheme="minorEastAsia"/>
-          <w:lang w:eastAsia="en-US"/>
-        </w:rPr>
-      </w:pPr>
-      <w:r>
-        <w:rPr>
-          <w:rFonts w:eastAsiaTheme="minorEastAsia"/>
-          <w:lang w:eastAsia="en-US"/>
-        </w:rPr>
-        <w:t xml:space="preserve">Il primo problema riscontrato in modo trasversale da tutti e tre i test effettuati (Stress Test, Spike Test e </w:t>
-      </w:r>
-      <w:proofErr w:type="spellStart"/>
-      <w:r>
-        <w:rPr>
-          <w:rFonts w:eastAsiaTheme="minorEastAsia"/>
-          <w:lang w:eastAsia="en-US"/>
-        </w:rPr>
-        <w:t>Soak</w:t>
-      </w:r>
-      <w:proofErr w:type="spellEnd"/>
-      <w:r>
-        <w:rPr>
-          <w:rFonts w:eastAsiaTheme="minorEastAsia"/>
-          <w:lang w:eastAsia="en-US"/>
-        </w:rPr>
-        <w:t xml:space="preserve"> Test) ha riguardato un evidente collo di bottiglia, causato dal limite massimo di connessioni simultanee al database </w:t>
-      </w:r>
-      <w:proofErr w:type="spellStart"/>
-      <w:r>
-        <w:rPr>
-          <w:rFonts w:eastAsiaTheme="minorEastAsia"/>
-          <w:lang w:eastAsia="en-US"/>
-        </w:rPr>
-        <w:t>Postgres</w:t>
-      </w:r>
-      <w:proofErr w:type="spellEnd"/>
-      <w:r>
-        <w:rPr>
-          <w:rFonts w:eastAsiaTheme="minorEastAsia"/>
-          <w:lang w:eastAsia="en-US"/>
-        </w:rPr>
-        <w:t xml:space="preserve">. Questo limite ha rappresentato una criticità significativa per la scalabilità del sistema, in quanto il database è in grado di gestire un massimo teorico di </w:t>
-      </w:r>
-      <w:proofErr w:type="gramStart"/>
-      <w:r>
-        <w:rPr>
-          <w:rFonts w:eastAsiaTheme="minorEastAsia"/>
-          <w:lang w:eastAsia="en-US"/>
-        </w:rPr>
-        <w:t>100</w:t>
-      </w:r>
-      <w:proofErr w:type="gramEnd"/>
-      <w:r>
-        <w:rPr>
-          <w:rFonts w:eastAsiaTheme="minorEastAsia"/>
-          <w:lang w:eastAsia="en-US"/>
-        </w:rPr>
-        <w:t xml:space="preserve"> connessioni contemporanee. Per affrontare questa problematica, si è intervenuti inizialmente regolando i pool di connessione al database, in modo da adattare la configurazione del sistema e limitare la scalabilità al valore massimo consentito da </w:t>
-      </w:r>
-      <w:proofErr w:type="spellStart"/>
-      <w:r>
-        <w:rPr>
-          <w:rFonts w:eastAsiaTheme="minorEastAsia"/>
-          <w:lang w:eastAsia="en-US"/>
-        </w:rPr>
-        <w:t>Postgres</w:t>
-      </w:r>
-      <w:proofErr w:type="spellEnd"/>
-      <w:r>
-        <w:rPr>
-          <w:rFonts w:eastAsiaTheme="minorEastAsia"/>
-          <w:lang w:eastAsia="en-US"/>
-        </w:rPr>
-        <w:t>.</w:t>
+        <w:t>Il primo problema riscontrato in modo trasversale da tutti e tre i test effettuati (Stress Test, Spike Test e Soak Test) ha riguardato un evidente collo di bottiglia, causato dal limite massimo di connessioni simultanee al database Postgres. Questo limite ha rappresentato una criticità significativa per la scalabilità del sistema, in quanto il database è in grado di gestire un massimo teorico di 100 connessioni contemporanee. Per affrontare questa problematica, si è intervenuti inizialmente regolando i pool di connessione al database, in modo da adattare la configurazione del sistema e limitare la scalabilità al valore massimo consentito da Postgres.</w:t>
       </w:r>
     </w:p>
     <w:p>
@@ -8088,19 +6271,8 @@
           <w:iCs/>
           <w:lang w:eastAsia="en-US"/>
         </w:rPr>
-        <w:t>/</w:t>
-      </w:r>
-      <w:proofErr w:type="spellStart"/>
-      <w:r>
-        <w:rPr>
-          <w:rFonts w:eastAsiaTheme="minorEastAsia"/>
-          <w:i/>
-          <w:iCs/>
-          <w:lang w:eastAsia="en-US"/>
-        </w:rPr>
-        <w:t>get_status</w:t>
-      </w:r>
-      <w:proofErr w:type="spellEnd"/>
+        <w:t>/get_status</w:t>
+      </w:r>
       <w:r>
         <w:rPr>
           <w:rFonts w:eastAsiaTheme="minorEastAsia"/>
@@ -8120,46 +6292,14 @@
           <w:rFonts w:eastAsiaTheme="minorEastAsia"/>
           <w:lang w:eastAsia="en-US"/>
         </w:rPr>
-        <w:t xml:space="preserve">sia dal </w:t>
-      </w:r>
-      <w:proofErr w:type="spellStart"/>
+        <w:t>sia dal frontend, che monitora in tempo reale lo stato dei processi di anonimizzazione per offrire agli utenti aggiornamenti costanti, sia dal tool di test, che emula il comportamento del fronten</w:t>
+      </w:r>
       <w:r>
         <w:rPr>
           <w:rFonts w:eastAsiaTheme="minorEastAsia"/>
           <w:lang w:eastAsia="en-US"/>
         </w:rPr>
-        <w:t>frontend</w:t>
-      </w:r>
-      <w:proofErr w:type="spellEnd"/>
-      <w:r>
-        <w:rPr>
-          <w:rFonts w:eastAsiaTheme="minorEastAsia"/>
-          <w:lang w:eastAsia="en-US"/>
-        </w:rPr>
-        <w:t xml:space="preserve">, che monitora in tempo reale lo stato dei processi di anonimizzazione per offrire agli utenti aggiornamenti costanti, sia dal tool di test, che emula il comportamento del </w:t>
-      </w:r>
-      <w:proofErr w:type="spellStart"/>
-      <w:r>
-        <w:rPr>
-          <w:rFonts w:eastAsiaTheme="minorEastAsia"/>
-          <w:lang w:eastAsia="en-US"/>
-        </w:rPr>
-        <w:t>fronten</w:t>
-      </w:r>
-      <w:r>
-        <w:rPr>
-          <w:rFonts w:eastAsiaTheme="minorEastAsia"/>
-          <w:lang w:eastAsia="en-US"/>
-        </w:rPr>
-        <w:t>d</w:t>
-      </w:r>
-      <w:proofErr w:type="spellEnd"/>
-      <w:r>
-        <w:rPr>
-          <w:rFonts w:eastAsiaTheme="minorEastAsia"/>
-          <w:lang w:eastAsia="en-US"/>
-        </w:rPr>
-        <w:t>)</w:t>
+        <w:t>d)</w:t>
       </w:r>
       <w:r>
         <w:rPr>
@@ -8397,39 +6537,7 @@
           <w:rFonts w:eastAsiaTheme="minorEastAsia"/>
           <w:lang w:eastAsia="en-US"/>
         </w:rPr>
-        <w:t>Entrando più nel dettaglio delle singole fasi, il caricamento dei file (upload) ha funzionato in modo affidabile nella maggior parte dei casi, anche se qui si sono concentrati la maggior parte degli errori, con un tasso di successo del 98%. Le richieste di anonimizzazione e le operazioni di download si sono dimostrate ancora più solide, entrambe con una percentuale di successo superiore al 99%. A conferma della robustezza del sistema, tutte le verifiche legate all’esistenza dell’ID del job e ai cambiamenti di stato (“</w:t>
-      </w:r>
-      <w:proofErr w:type="spellStart"/>
-      <w:r>
-        <w:rPr>
-          <w:rFonts w:eastAsiaTheme="minorEastAsia"/>
-          <w:lang w:eastAsia="en-US"/>
-        </w:rPr>
-        <w:t>analyzed</w:t>
-      </w:r>
-      <w:proofErr w:type="spellEnd"/>
-      <w:r>
-        <w:rPr>
-          <w:rFonts w:eastAsiaTheme="minorEastAsia"/>
-          <w:lang w:eastAsia="en-US"/>
-        </w:rPr>
-        <w:t>” e “</w:t>
-      </w:r>
-      <w:proofErr w:type="spellStart"/>
-      <w:r>
-        <w:rPr>
-          <w:rFonts w:eastAsiaTheme="minorEastAsia"/>
-          <w:lang w:eastAsia="en-US"/>
-        </w:rPr>
-        <w:t>anonymized</w:t>
-      </w:r>
-      <w:proofErr w:type="spellEnd"/>
-      <w:r>
-        <w:rPr>
-          <w:rFonts w:eastAsiaTheme="minorEastAsia"/>
-          <w:lang w:eastAsia="en-US"/>
-        </w:rPr>
-        <w:t>”) hanno dato esito positivo.</w:t>
+        <w:t>Entrando più nel dettaglio delle singole fasi, il caricamento dei file (upload) ha funzionato in modo affidabile nella maggior parte dei casi, anche se qui si sono concentrati la maggior parte degli errori, con un tasso di successo del 98%. Le richieste di anonimizzazione e le operazioni di download si sono dimostrate ancora più solide, entrambe con una percentuale di successo superiore al 99%. A conferma della robustezza del sistema, tutte le verifiche legate all’esistenza dell’ID del job e ai cambiamenti di stato (“analyzed” e “anonymized”) hanno dato esito positivo.</w:t>
       </w:r>
     </w:p>
     <w:p>
@@ -9359,21 +7467,12 @@
         </w:rPr>
       </w:pPr>
       <w:bookmarkStart w:id="28" w:name="_Toc203393600"/>
-      <w:proofErr w:type="spellStart"/>
       <w:r>
         <w:rPr>
           <w:rFonts w:eastAsiaTheme="minorEastAsia"/>
           <w:lang w:eastAsia="en-US"/>
         </w:rPr>
-        <w:t>Soak</w:t>
-      </w:r>
-      <w:proofErr w:type="spellEnd"/>
-      <w:r>
-        <w:rPr>
-          <w:rFonts w:eastAsiaTheme="minorEastAsia"/>
-          <w:lang w:eastAsia="en-US"/>
-        </w:rPr>
-        <w:t xml:space="preserve"> Test</w:t>
+        <w:t>Soak Test</w:t>
       </w:r>
       <w:bookmarkEnd w:id="28"/>
     </w:p>
@@ -9491,86 +7590,22 @@
           <w:rFonts w:eastAsiaTheme="minorEastAsia"/>
           <w:lang w:eastAsia="en-US"/>
         </w:rPr>
-        <w:t>nalizzando i dettagli delle varie fasi, il caricamento dei file (upload) ha avuto successo nel 99% dei casi, così come le richieste di anonimizzazione e le operazioni di download, che hanno mantenuto percentuali di successo molto alte e solo pochi errori. Le altre verifiche legate all’esistenza dell’ID del job e ai cambiamenti di stato (“</w:t>
-      </w:r>
-      <w:proofErr w:type="spellStart"/>
-      <w:r>
+        <w:t>nalizzando i dettagli delle varie fasi, il caricamento dei file (upload) ha avuto successo nel 99% dei casi, così come le richieste di anonimizzazione e le operazioni di download, che hanno mantenuto percentuali di successo molto alte e solo pochi errori. Le altre verifiche legate all’esistenza dell’ID del job e ai cambiamenti di stato (“analyzed” e “anonymized”) si sono svolte senza alcun problema.</w:t>
+      </w:r>
+    </w:p>
+    <w:p>
+      <w:pPr>
         <w:rPr>
           <w:rFonts w:eastAsiaTheme="minorEastAsia"/>
           <w:lang w:eastAsia="en-US"/>
         </w:rPr>
-        <w:t>analyzed</w:t>
-      </w:r>
-      <w:proofErr w:type="spellEnd"/>
+      </w:pPr>
       <w:r>
         <w:rPr>
           <w:rFonts w:eastAsiaTheme="minorEastAsia"/>
           <w:lang w:eastAsia="en-US"/>
         </w:rPr>
-        <w:t>” e “</w:t>
-      </w:r>
-      <w:proofErr w:type="spellStart"/>
-      <w:r>
-        <w:rPr>
-          <w:rFonts w:eastAsiaTheme="minorEastAsia"/>
-          <w:lang w:eastAsia="en-US"/>
-        </w:rPr>
-        <w:t>anonymized</w:t>
-      </w:r>
-      <w:proofErr w:type="spellEnd"/>
-      <w:r>
-        <w:rPr>
-          <w:rFonts w:eastAsiaTheme="minorEastAsia"/>
-          <w:lang w:eastAsia="en-US"/>
-        </w:rPr>
-        <w:t>”) si sono svolte senza alcun problema.</w:t>
-      </w:r>
-    </w:p>
-    <w:p>
-      <w:pPr>
-        <w:rPr>
-          <w:rFonts w:eastAsiaTheme="minorEastAsia"/>
-          <w:lang w:eastAsia="en-US"/>
-        </w:rPr>
-      </w:pPr>
-      <w:r>
-        <w:rPr>
-          <w:rFonts w:eastAsiaTheme="minorEastAsia"/>
-          <w:lang w:eastAsia="en-US"/>
-        </w:rPr>
-        <w:t xml:space="preserve">Sul piano delle prestazioni, si nota una reattività davvero notevole: la durata media delle richieste HTTP è stata di circa 435 </w:t>
-      </w:r>
-      <w:proofErr w:type="spellStart"/>
-      <w:r>
-        <w:rPr>
-          <w:rFonts w:eastAsiaTheme="minorEastAsia"/>
-          <w:lang w:eastAsia="en-US"/>
-        </w:rPr>
-        <w:t>ms</w:t>
-      </w:r>
-      <w:proofErr w:type="spellEnd"/>
-      <w:r>
-        <w:rPr>
-          <w:rFonts w:eastAsiaTheme="minorEastAsia"/>
-          <w:lang w:eastAsia="en-US"/>
-        </w:rPr>
-        <w:t xml:space="preserve">, con una mediana sotto i 100 </w:t>
-      </w:r>
-      <w:proofErr w:type="spellStart"/>
-      <w:r>
-        <w:rPr>
-          <w:rFonts w:eastAsiaTheme="minorEastAsia"/>
-          <w:lang w:eastAsia="en-US"/>
-        </w:rPr>
-        <w:t>ms</w:t>
-      </w:r>
-      <w:proofErr w:type="spellEnd"/>
-      <w:r>
-        <w:rPr>
-          <w:rFonts w:eastAsiaTheme="minorEastAsia"/>
-          <w:lang w:eastAsia="en-US"/>
-        </w:rPr>
-        <w:t xml:space="preserve"> e picchi massimi di latenza che hanno raggiunto poco meno di 11 secondi solo in casi eccezionali. Il 90% delle </w:t>
+        <w:t xml:space="preserve">Sul piano delle prestazioni, si nota una reattività davvero notevole: la durata media delle richieste HTTP è stata di circa 435 ms, con una mediana sotto i 100 ms e picchi massimi di latenza che hanno raggiunto poco meno di 11 secondi solo in casi eccezionali. Il 90% delle </w:t>
       </w:r>
       <w:r>
         <w:rPr>
@@ -9665,23 +7700,7 @@
           <w:b w:val="0"/>
           <w:bCs w:val="0"/>
         </w:rPr>
-        <w:t xml:space="preserve"> – Latenza richieste http durante il </w:t>
-      </w:r>
-      <w:proofErr w:type="spellStart"/>
-      <w:r>
-        <w:rPr>
-          <w:b w:val="0"/>
-          <w:bCs w:val="0"/>
-        </w:rPr>
-        <w:t>soak</w:t>
-      </w:r>
-      <w:proofErr w:type="spellEnd"/>
-      <w:r>
-        <w:rPr>
-          <w:b w:val="0"/>
-          <w:bCs w:val="0"/>
-        </w:rPr>
-        <w:t xml:space="preserve"> test</w:t>
+        <w:t xml:space="preserve"> – Latenza richieste http durante il soak test</w:t>
       </w:r>
     </w:p>
     <w:p>
@@ -9768,23 +7787,7 @@
           <w:b w:val="0"/>
           <w:bCs w:val="0"/>
         </w:rPr>
-        <w:t xml:space="preserve"> – Latenza richieste http durante il </w:t>
-      </w:r>
-      <w:proofErr w:type="spellStart"/>
-      <w:r>
-        <w:rPr>
-          <w:b w:val="0"/>
-          <w:bCs w:val="0"/>
-        </w:rPr>
-        <w:t>soak</w:t>
-      </w:r>
-      <w:proofErr w:type="spellEnd"/>
-      <w:r>
-        <w:rPr>
-          <w:b w:val="0"/>
-          <w:bCs w:val="0"/>
-        </w:rPr>
-        <w:t xml:space="preserve"> test, filtrando le richieste per ottenere informazioni sullo stato attuale del job</w:t>
+        <w:t xml:space="preserve"> – Latenza richieste http durante il soak test, filtrando le richieste per ottenere informazioni sullo stato attuale del job</w:t>
       </w:r>
     </w:p>
     <w:p>
@@ -9806,7 +7809,7 @@
           <w:rFonts w:eastAsiaTheme="minorEastAsia"/>
           <w:lang w:eastAsia="en-US"/>
         </w:rPr>
-        <w:t xml:space="preserve"> riguarda la durata delle iterazioni, cioè il tempo necessario per completare l’intero ciclo di operazioni per ciascun utente virtuale. In media, ogni iterazione ha richiesto circa 11 secondi, con una mediana di poco più di 6 secondi. Il 90% delle iterazioni si è concluso entro 10 secondi e il 95% sotto i 12 secondi. Solo in rari casi si sono registrati tempi molto lunghi, </w:t>
+        <w:t xml:space="preserve"> riguarda la durata delle iterazioni, cioè il tempo necessario per completare l’intero ciclo di operazioni per ciascun utente virtuale. In media, ogni iterazione ha richiesto circa 11 secondi, con una mediana di poco più di 6 secondi. Il 90% delle iterazioni si è concluso entro </w:t>
       </w:r>
       <w:r>
         <w:rPr>
@@ -9814,23 +7817,7 @@
           <w:lang w:eastAsia="en-US"/>
         </w:rPr>
         <w:lastRenderedPageBreak/>
-        <w:t xml:space="preserve">fino a quasi </w:t>
-      </w:r>
-      <w:proofErr w:type="gramStart"/>
-      <w:r>
-        <w:rPr>
-          <w:rFonts w:eastAsiaTheme="minorEastAsia"/>
-          <w:lang w:eastAsia="en-US"/>
-        </w:rPr>
-        <w:t>7</w:t>
-      </w:r>
-      <w:proofErr w:type="gramEnd"/>
-      <w:r>
-        <w:rPr>
-          <w:rFonts w:eastAsiaTheme="minorEastAsia"/>
-          <w:lang w:eastAsia="en-US"/>
-        </w:rPr>
-        <w:t xml:space="preserve"> minuti, probabilmente dovuti a momentanei rallentamenti o congestioni. Il test ha coinvolto da 15 fino a 50 utenti virtuali contemporaneamente, garantendo un flusso di lavoro costante e sostenuto.</w:t>
+        <w:t>10 secondi e il 95% sotto i 12 secondi. Solo in rari casi si sono registrati tempi molto lunghi, fino a quasi 7 minuti, probabilmente dovuti a momentanei rallentamenti o congestioni.</w:t>
       </w:r>
     </w:p>
     <w:p>
@@ -9919,23 +7906,7 @@
           <w:b w:val="0"/>
           <w:bCs w:val="0"/>
         </w:rPr>
-        <w:t xml:space="preserve"> – Durata delle iterazioni durante il </w:t>
-      </w:r>
-      <w:proofErr w:type="spellStart"/>
-      <w:r>
-        <w:rPr>
-          <w:b w:val="0"/>
-          <w:bCs w:val="0"/>
-        </w:rPr>
-        <w:t>soak</w:t>
-      </w:r>
-      <w:proofErr w:type="spellEnd"/>
-      <w:r>
-        <w:rPr>
-          <w:b w:val="0"/>
-          <w:bCs w:val="0"/>
-        </w:rPr>
-        <w:t xml:space="preserve"> test</w:t>
+        <w:t xml:space="preserve"> – Durata delle iterazioni durante il soak test</w:t>
       </w:r>
     </w:p>
     <w:p>
@@ -10110,21 +8081,12 @@
                 <w:color w:val="000000"/>
               </w:rPr>
             </w:pPr>
-            <w:proofErr w:type="spellStart"/>
             <w:r>
               <w:rPr>
                 <w:rFonts w:cs="Times New Roman"/>
                 <w:color w:val="000000"/>
               </w:rPr>
-              <w:t>Soak</w:t>
-            </w:r>
-            <w:proofErr w:type="spellEnd"/>
-            <w:r>
-              <w:rPr>
-                <w:rFonts w:cs="Times New Roman"/>
-                <w:color w:val="000000"/>
-              </w:rPr>
-              <w:t xml:space="preserve"> test</w:t>
+              <w:t>Soak test</w:t>
             </w:r>
           </w:p>
         </w:tc>
@@ -11790,21 +9752,12 @@
                 <w:color w:val="000000"/>
               </w:rPr>
             </w:pPr>
-            <w:proofErr w:type="gramStart"/>
             <w:r>
               <w:rPr>
                 <w:rFonts w:cs="Times New Roman"/>
                 <w:color w:val="000000"/>
               </w:rPr>
-              <w:t>P(</w:t>
-            </w:r>
-            <w:proofErr w:type="gramEnd"/>
-            <w:r>
-              <w:rPr>
-                <w:rFonts w:cs="Times New Roman"/>
-                <w:color w:val="000000"/>
-              </w:rPr>
-              <w:t>95)</w:t>
+              <w:t>P(95)</w:t>
             </w:r>
           </w:p>
         </w:tc>
@@ -12359,21 +10312,12 @@
                 <w:color w:val="000000"/>
               </w:rPr>
             </w:pPr>
-            <w:proofErr w:type="gramStart"/>
             <w:r>
               <w:rPr>
                 <w:rFonts w:cs="Times New Roman"/>
                 <w:color w:val="000000"/>
               </w:rPr>
-              <w:t>P(</w:t>
-            </w:r>
-            <w:proofErr w:type="gramEnd"/>
-            <w:r>
-              <w:rPr>
-                <w:rFonts w:cs="Times New Roman"/>
-                <w:color w:val="000000"/>
-              </w:rPr>
-              <w:t>95)</w:t>
+              <w:t>P(95)</w:t>
             </w:r>
           </w:p>
         </w:tc>
@@ -12710,17 +10654,8 @@
           <w:b w:val="0"/>
           <w:bCs w:val="0"/>
         </w:rPr>
-        <w:t xml:space="preserve"> – Riassunto dei test eseguiti sull’orchestratore di </w:t>
-      </w:r>
-      <w:proofErr w:type="spellStart"/>
-      <w:r>
-        <w:rPr>
-          <w:b w:val="0"/>
-          <w:bCs w:val="0"/>
-        </w:rPr>
-        <w:t>AnonimaData</w:t>
-      </w:r>
-      <w:proofErr w:type="spellEnd"/>
+        <w:t xml:space="preserve"> – Riassunto dei test eseguiti sull’orchestratore di AnonimaData</w:t>
+      </w:r>
     </w:p>
     <w:sectPr>
       <w:headerReference w:type="default" r:id="rId25"/>
@@ -12893,11 +10828,9 @@
     <w:r>
       <w:ptab w:relativeTo="margin" w:alignment="right" w:leader="none"/>
     </w:r>
-    <w:proofErr w:type="spellStart"/>
     <w:r>
       <w:t>AnonimaData</w:t>
     </w:r>
-    <w:proofErr w:type="spellEnd"/>
   </w:p>
 </w:hdr>
 </file>

</xml_diff>